<commit_message>
vault backup: 2024-10-05 19:44:34
</commit_message>
<xml_diff>
--- a/Centennial/Term 1/COMM College Communications 2/Critique Essay Revised.docx
+++ b/Centennial/Term 1/COMM College Communications 2/Critique Essay Revised.docx
@@ -212,7 +212,23 @@
           <w:szCs w:val="24"/>
         </w:rPr>
         <w:tab/>
-        <w:t>In the article “5 Ways to Help Your Brain Learn Better”, published in 2024 by Jarden Cooney Horvath, Horvath responds to Sweden’s education system changes to prioritize traditional teaching methods. Horvath argues that traditional teaching methods are more effective than digital teaching methods. The author makes a few assumptions that require consideration</w:t>
+        <w:t>In the article “5 Ways to Help Your Brain Learn Better”, published in 2024 by Jarden Cooney Horvath, Horvath responds to Sweden’s education system changes t</w:t>
+      </w:r>
+      <w:r>
+        <w:rPr>
+          <w:rFonts w:ascii="Times New Roman" w:hAnsi="Times New Roman" w:cs="Times New Roman"/>
+          <w:sz w:val="24"/>
+          <w:szCs w:val="24"/>
+        </w:rPr>
+        <w:t>hat</w:t>
+      </w:r>
+      <w:r>
+        <w:rPr>
+          <w:rFonts w:ascii="Times New Roman" w:hAnsi="Times New Roman" w:cs="Times New Roman"/>
+          <w:sz w:val="24"/>
+          <w:szCs w:val="24"/>
+        </w:rPr>
+        <w:t xml:space="preserve"> prioritize traditional teaching methods. Horvath argues that traditional teaching methods are more effective than digital teaching methods. The author makes a few assumptions that require consideration</w:t>
       </w:r>
       <w:r>
         <w:rPr>
@@ -289,7 +305,23 @@
           <w:szCs w:val="24"/>
         </w:rPr>
         <w:tab/>
-        <w:t>Horvath’s display of his arguments is well structured and includes relevant scientific data to validate each argument as he provides the readers with knowledge about brain processes and human tendencies.</w:t>
+        <w:t xml:space="preserve">Horvath’s </w:t>
+      </w:r>
+      <w:r>
+        <w:rPr>
+          <w:rFonts w:ascii="Times New Roman" w:hAnsi="Times New Roman" w:cs="Times New Roman"/>
+          <w:sz w:val="24"/>
+          <w:szCs w:val="24"/>
+        </w:rPr>
+        <w:t>presentation</w:t>
+      </w:r>
+      <w:r>
+        <w:rPr>
+          <w:rFonts w:ascii="Times New Roman" w:hAnsi="Times New Roman" w:cs="Times New Roman"/>
+          <w:sz w:val="24"/>
+          <w:szCs w:val="24"/>
+        </w:rPr>
+        <w:t xml:space="preserve"> of his arguments is well structured and includes relevant scientific data to validate each argument as he provides the readers with knowledge about brain processes and human tendencies.</w:t>
       </w:r>
     </w:p>
     <w:p>
@@ -430,7 +462,167 @@
           <w:szCs w:val="24"/>
         </w:rPr>
         <w:tab/>
-        <w:t xml:space="preserve">Horvath starts his first argument by mentioning the necessity for empathy to be present for effective learning. He lays out a clear discrepancy on the effectiveness of learning between human-to-human interactions and artificial intelligence-to-human interactions that Horvath sufficiently highlights. The main support, being that “it is now clear that oxytocin release can be triggered via purely psychological means” (Horvath, 2024), provides a segway into the specifics. The hormone oxytocin involved in the neural coupling phenomenon creates an impossible retort for the opposing argument as a digital tool will never have the biological requirements to produce the oxytocin. The point ends with the consequences of the lack of empathy in online learning programs causing “85 percent of tuition-free students and over 50 percent of fee-paying students” (Horvath, 2024) to never finish. The impossibility for digital tools to replicate empathy creates an irrefutable point toward the superiority of traditional teaching methods. </w:t>
+        <w:t xml:space="preserve">Horvath starts his first argument </w:t>
+      </w:r>
+      <w:r>
+        <w:rPr>
+          <w:rFonts w:ascii="Times New Roman" w:hAnsi="Times New Roman" w:cs="Times New Roman"/>
+          <w:sz w:val="24"/>
+          <w:szCs w:val="24"/>
+        </w:rPr>
+        <w:t>with</w:t>
+      </w:r>
+      <w:r>
+        <w:rPr>
+          <w:rFonts w:ascii="Times New Roman" w:hAnsi="Times New Roman" w:cs="Times New Roman"/>
+          <w:sz w:val="24"/>
+          <w:szCs w:val="24"/>
+        </w:rPr>
+        <w:t xml:space="preserve"> the necessity for empathy to be present for effective learning. He lays out a clear discrepancy on the effectiveness of learning between human-to-human interactions and artificial intelligence-to-human interactions that Horvath sufficiently </w:t>
+      </w:r>
+      <w:r>
+        <w:rPr>
+          <w:rFonts w:ascii="Times New Roman" w:hAnsi="Times New Roman" w:cs="Times New Roman"/>
+          <w:sz w:val="24"/>
+          <w:szCs w:val="24"/>
+        </w:rPr>
+        <w:t>supports</w:t>
+      </w:r>
+      <w:r>
+        <w:rPr>
+          <w:rFonts w:ascii="Times New Roman" w:hAnsi="Times New Roman" w:cs="Times New Roman"/>
+          <w:sz w:val="24"/>
+          <w:szCs w:val="24"/>
+        </w:rPr>
+        <w:t>. The main support</w:t>
+      </w:r>
+      <w:r>
+        <w:rPr>
+          <w:rFonts w:ascii="Times New Roman" w:hAnsi="Times New Roman" w:cs="Times New Roman"/>
+          <w:sz w:val="24"/>
+          <w:szCs w:val="24"/>
+        </w:rPr>
+        <w:t xml:space="preserve"> involved the hormone oxytocin and </w:t>
+      </w:r>
+      <w:r>
+        <w:rPr>
+          <w:rFonts w:ascii="Times New Roman" w:hAnsi="Times New Roman" w:cs="Times New Roman"/>
+          <w:sz w:val="24"/>
+          <w:szCs w:val="24"/>
+        </w:rPr>
+        <w:t xml:space="preserve">which </w:t>
+      </w:r>
+      <w:r>
+        <w:rPr>
+          <w:rFonts w:ascii="Times New Roman" w:hAnsi="Times New Roman" w:cs="Times New Roman"/>
+          <w:sz w:val="24"/>
+          <w:szCs w:val="24"/>
+        </w:rPr>
+        <w:t>is only present in living beings. His statement,</w:t>
+      </w:r>
+      <w:r>
+        <w:rPr>
+          <w:rFonts w:ascii="Times New Roman" w:hAnsi="Times New Roman" w:cs="Times New Roman"/>
+          <w:sz w:val="24"/>
+          <w:szCs w:val="24"/>
+        </w:rPr>
+        <w:t xml:space="preserve"> “it is now clear that oxytocin release can be triggered via purely psychological means” (Horvath, 2024), provides a </w:t>
+      </w:r>
+      <w:r>
+        <w:rPr>
+          <w:rFonts w:ascii="Times New Roman" w:hAnsi="Times New Roman" w:cs="Times New Roman"/>
+          <w:sz w:val="24"/>
+          <w:szCs w:val="24"/>
+        </w:rPr>
+        <w:t>segue</w:t>
+      </w:r>
+      <w:r>
+        <w:rPr>
+          <w:rFonts w:ascii="Times New Roman" w:hAnsi="Times New Roman" w:cs="Times New Roman"/>
+          <w:sz w:val="24"/>
+          <w:szCs w:val="24"/>
+        </w:rPr>
+        <w:t xml:space="preserve"> into the specifics</w:t>
+      </w:r>
+      <w:r>
+        <w:rPr>
+          <w:rFonts w:ascii="Times New Roman" w:hAnsi="Times New Roman" w:cs="Times New Roman"/>
+          <w:sz w:val="24"/>
+          <w:szCs w:val="24"/>
+        </w:rPr>
+        <w:t xml:space="preserve"> of the hormone</w:t>
+      </w:r>
+      <w:r>
+        <w:rPr>
+          <w:rFonts w:ascii="Times New Roman" w:hAnsi="Times New Roman" w:cs="Times New Roman"/>
+          <w:sz w:val="24"/>
+          <w:szCs w:val="24"/>
+        </w:rPr>
+        <w:t xml:space="preserve">. </w:t>
+      </w:r>
+      <w:r>
+        <w:rPr>
+          <w:rFonts w:ascii="Times New Roman" w:hAnsi="Times New Roman" w:cs="Times New Roman"/>
+          <w:sz w:val="24"/>
+          <w:szCs w:val="24"/>
+        </w:rPr>
+        <w:t>The fact that oxytocin is</w:t>
+      </w:r>
+      <w:r>
+        <w:rPr>
+          <w:rFonts w:ascii="Times New Roman" w:hAnsi="Times New Roman" w:cs="Times New Roman"/>
+          <w:sz w:val="24"/>
+          <w:szCs w:val="24"/>
+        </w:rPr>
+        <w:t xml:space="preserve"> involved in the neural coupling phenomenon creates an impossible retort for the opposing argument as a digital tool will never have the biological requirements to produce the oxytocin. The point ends with the consequences </w:t>
+      </w:r>
+      <w:r>
+        <w:rPr>
+          <w:rFonts w:ascii="Times New Roman" w:hAnsi="Times New Roman" w:cs="Times New Roman"/>
+          <w:sz w:val="24"/>
+          <w:szCs w:val="24"/>
+        </w:rPr>
+        <w:t xml:space="preserve">with the absence of empathy </w:t>
+      </w:r>
+      <w:r>
+        <w:rPr>
+          <w:rFonts w:ascii="Times New Roman" w:hAnsi="Times New Roman" w:cs="Times New Roman"/>
+          <w:sz w:val="24"/>
+          <w:szCs w:val="24"/>
+        </w:rPr>
+        <w:t>in online learning programs</w:t>
+      </w:r>
+      <w:r>
+        <w:rPr>
+          <w:rFonts w:ascii="Times New Roman" w:hAnsi="Times New Roman" w:cs="Times New Roman"/>
+          <w:sz w:val="24"/>
+          <w:szCs w:val="24"/>
+        </w:rPr>
+        <w:t>. Horvath states that this lack of empathy is</w:t>
+      </w:r>
+      <w:r>
+        <w:rPr>
+          <w:rFonts w:ascii="Times New Roman" w:hAnsi="Times New Roman" w:cs="Times New Roman"/>
+          <w:sz w:val="24"/>
+          <w:szCs w:val="24"/>
+        </w:rPr>
+        <w:t xml:space="preserve"> causing “85 percent of tuition-free students and over 50 percent of fee-paying students” (Horvath, 2024) to never finish</w:t>
+      </w:r>
+      <w:r>
+        <w:rPr>
+          <w:rFonts w:ascii="Times New Roman" w:hAnsi="Times New Roman" w:cs="Times New Roman"/>
+          <w:sz w:val="24"/>
+          <w:szCs w:val="24"/>
+        </w:rPr>
+        <w:t xml:space="preserve"> their programs</w:t>
+      </w:r>
+      <w:r>
+        <w:rPr>
+          <w:rFonts w:ascii="Times New Roman" w:hAnsi="Times New Roman" w:cs="Times New Roman"/>
+          <w:sz w:val="24"/>
+          <w:szCs w:val="24"/>
+        </w:rPr>
+        <w:t xml:space="preserve">. The impossibility for digital tools to replicate empathy creates an irrefutable point toward the superiority of traditional teaching methods. </w:t>
       </w:r>
       <w:r>
         <w:rPr>
@@ -454,17 +646,81 @@
           <w:sz w:val="24"/>
           <w:szCs w:val="24"/>
         </w:rPr>
+        <w:lastRenderedPageBreak/>
         <w:tab/>
-        <w:t xml:space="preserve">Horvath continues with the importance of a solid knowledge base to have a creative presence in any task. He successfully challenges digital tools, such as AI, by explaining the </w:t>
-      </w:r>
-      <w:r>
-        <w:rPr>
-          <w:rFonts w:ascii="Times New Roman" w:hAnsi="Times New Roman" w:cs="Times New Roman"/>
-          <w:sz w:val="24"/>
-          <w:szCs w:val="24"/>
-        </w:rPr>
-        <w:lastRenderedPageBreak/>
-        <w:t xml:space="preserve">necessity for memorization and learning. While AI can provide information quickly, Horvath explains that “Information is largely unusable until it is deeply encoded and organized within a person’s prior knowledge structures” (Horvath, 2024). He finishes the point with traditional learning methods being able to encode memories and solidify understanding to creatively solve issues. </w:t>
+        <w:t xml:space="preserve">Horvath continues with the importance of a solid knowledge base to have a creative presence in any task. He successfully challenges digital tools, such as AI, by explaining the necessity for memorization and learning. While AI can provide information quickly, Horvath explains that </w:t>
+      </w:r>
+      <w:r>
+        <w:rPr>
+          <w:rFonts w:ascii="Times New Roman" w:hAnsi="Times New Roman" w:cs="Times New Roman"/>
+          <w:sz w:val="24"/>
+          <w:szCs w:val="24"/>
+        </w:rPr>
+        <w:t>“i</w:t>
+      </w:r>
+      <w:r>
+        <w:rPr>
+          <w:rFonts w:ascii="Times New Roman" w:hAnsi="Times New Roman" w:cs="Times New Roman"/>
+          <w:sz w:val="24"/>
+          <w:szCs w:val="24"/>
+        </w:rPr>
+        <w:t xml:space="preserve">nformation is largely unusable until it is deeply encoded and organized within a person’s prior knowledge structures” (Horvath, 2024). He </w:t>
+      </w:r>
+      <w:r>
+        <w:rPr>
+          <w:rFonts w:ascii="Times New Roman" w:hAnsi="Times New Roman" w:cs="Times New Roman"/>
+          <w:sz w:val="24"/>
+          <w:szCs w:val="24"/>
+        </w:rPr>
+        <w:t xml:space="preserve">concludes his </w:t>
+      </w:r>
+      <w:r>
+        <w:rPr>
+          <w:rFonts w:ascii="Times New Roman" w:hAnsi="Times New Roman" w:cs="Times New Roman"/>
+          <w:sz w:val="24"/>
+          <w:szCs w:val="24"/>
+        </w:rPr>
+        <w:t>argument</w:t>
+      </w:r>
+      <w:r>
+        <w:rPr>
+          <w:rFonts w:ascii="Times New Roman" w:hAnsi="Times New Roman" w:cs="Times New Roman"/>
+          <w:sz w:val="24"/>
+          <w:szCs w:val="24"/>
+        </w:rPr>
+        <w:t xml:space="preserve"> </w:t>
+      </w:r>
+      <w:r>
+        <w:rPr>
+          <w:rFonts w:ascii="Times New Roman" w:hAnsi="Times New Roman" w:cs="Times New Roman"/>
+          <w:sz w:val="24"/>
+          <w:szCs w:val="24"/>
+        </w:rPr>
+        <w:t>concludes his argument</w:t>
+      </w:r>
+      <w:r>
+        <w:rPr>
+          <w:rFonts w:ascii="Times New Roman" w:hAnsi="Times New Roman" w:cs="Times New Roman"/>
+          <w:sz w:val="24"/>
+          <w:szCs w:val="24"/>
+        </w:rPr>
+        <w:t xml:space="preserve"> </w:t>
+      </w:r>
+      <w:r>
+        <w:rPr>
+          <w:rFonts w:ascii="Times New Roman" w:hAnsi="Times New Roman" w:cs="Times New Roman"/>
+          <w:sz w:val="24"/>
+          <w:szCs w:val="24"/>
+        </w:rPr>
+        <w:t>by contrasting the efficient memory encoding that traditional learning methods provide with the limitations of digital tools.</w:t>
+      </w:r>
+      <w:r>
+        <w:rPr>
+          <w:rFonts w:ascii="Times New Roman" w:hAnsi="Times New Roman" w:cs="Times New Roman"/>
+          <w:sz w:val="24"/>
+          <w:szCs w:val="24"/>
+        </w:rPr>
+        <w:br/>
       </w:r>
     </w:p>
     <w:p>
@@ -476,6 +732,175 @@
           <w:szCs w:val="24"/>
         </w:rPr>
       </w:pPr>
+      <w:r>
+        <w:rPr>
+          <w:rFonts w:ascii="Times New Roman" w:hAnsi="Times New Roman" w:cs="Times New Roman"/>
+          <w:sz w:val="24"/>
+          <w:szCs w:val="24"/>
+        </w:rPr>
+        <w:tab/>
+        <w:t xml:space="preserve">To combat the dangers of digital tools </w:t>
+      </w:r>
+      <w:r>
+        <w:rPr>
+          <w:rFonts w:ascii="Times New Roman" w:hAnsi="Times New Roman" w:cs="Times New Roman"/>
+          <w:sz w:val="24"/>
+          <w:szCs w:val="24"/>
+        </w:rPr>
+        <w:t>in regard to</w:t>
+      </w:r>
+      <w:r>
+        <w:rPr>
+          <w:rFonts w:ascii="Times New Roman" w:hAnsi="Times New Roman" w:cs="Times New Roman"/>
+          <w:sz w:val="24"/>
+          <w:szCs w:val="24"/>
+        </w:rPr>
+        <w:t xml:space="preserve"> the success of learning, Horvath discusses the consequences of multitasking and the importance of undivided attention. Horvath highlights a key function that the lateral prefrontal cortex </w:t>
+      </w:r>
+      <w:r>
+        <w:rPr>
+          <w:rFonts w:ascii="Times New Roman" w:hAnsi="Times New Roman" w:cs="Times New Roman"/>
+          <w:sz w:val="24"/>
+          <w:szCs w:val="24"/>
+        </w:rPr>
+        <w:t>performs</w:t>
+      </w:r>
+      <w:r>
+        <w:rPr>
+          <w:rFonts w:ascii="Times New Roman" w:hAnsi="Times New Roman" w:cs="Times New Roman"/>
+          <w:sz w:val="24"/>
+          <w:szCs w:val="24"/>
+        </w:rPr>
+        <w:t xml:space="preserve"> </w:t>
+      </w:r>
+      <w:r>
+        <w:rPr>
+          <w:rFonts w:ascii="Times New Roman" w:hAnsi="Times New Roman" w:cs="Times New Roman"/>
+          <w:sz w:val="24"/>
+          <w:szCs w:val="24"/>
+        </w:rPr>
+        <w:t>which provides excellent support against the use of digital tools while learning. He states, “Jumping between tasks […] incurs three significant costs” (Horvath, 2024)</w:t>
+      </w:r>
+      <w:r>
+        <w:rPr>
+          <w:rFonts w:ascii="Times New Roman" w:hAnsi="Times New Roman" w:cs="Times New Roman"/>
+          <w:sz w:val="24"/>
+          <w:szCs w:val="24"/>
+        </w:rPr>
+        <w:t xml:space="preserve">. </w:t>
+      </w:r>
+      <w:r>
+        <w:rPr>
+          <w:rFonts w:ascii="Times New Roman" w:hAnsi="Times New Roman" w:cs="Times New Roman"/>
+          <w:sz w:val="24"/>
+          <w:szCs w:val="24"/>
+        </w:rPr>
+        <w:t>The three significant costs are time inefficiency, memory accuracy, and the ability to encode memories.</w:t>
+      </w:r>
+      <w:r>
+        <w:rPr>
+          <w:rFonts w:ascii="Times New Roman" w:hAnsi="Times New Roman" w:cs="Times New Roman"/>
+          <w:sz w:val="24"/>
+          <w:szCs w:val="24"/>
+        </w:rPr>
+        <w:t xml:space="preserve"> He furthers by stating, “Multitasking is one of the worst things human beings can do for learning and memory” (Horvath, 2024). Due to the nature of technological devices </w:t>
+      </w:r>
+      <w:r>
+        <w:rPr>
+          <w:rFonts w:ascii="Times New Roman" w:hAnsi="Times New Roman" w:cs="Times New Roman"/>
+          <w:sz w:val="24"/>
+          <w:szCs w:val="24"/>
+        </w:rPr>
+        <w:t>providing</w:t>
+      </w:r>
+      <w:r>
+        <w:rPr>
+          <w:rFonts w:ascii="Times New Roman" w:hAnsi="Times New Roman" w:cs="Times New Roman"/>
+          <w:sz w:val="24"/>
+          <w:szCs w:val="24"/>
+        </w:rPr>
+        <w:t xml:space="preserve"> </w:t>
+      </w:r>
+      <w:r>
+        <w:rPr>
+          <w:rFonts w:ascii="Times New Roman" w:hAnsi="Times New Roman" w:cs="Times New Roman"/>
+          <w:sz w:val="24"/>
+          <w:szCs w:val="24"/>
+        </w:rPr>
+        <w:t>easy access to distracting activities</w:t>
+      </w:r>
+      <w:r>
+        <w:rPr>
+          <w:rFonts w:ascii="Times New Roman" w:hAnsi="Times New Roman" w:cs="Times New Roman"/>
+          <w:sz w:val="24"/>
+          <w:szCs w:val="24"/>
+        </w:rPr>
+        <w:t>,</w:t>
+      </w:r>
+      <w:r>
+        <w:rPr>
+          <w:rFonts w:ascii="Times New Roman" w:hAnsi="Times New Roman" w:cs="Times New Roman"/>
+          <w:sz w:val="24"/>
+          <w:szCs w:val="24"/>
+        </w:rPr>
+        <w:t xml:space="preserve"> such as social media</w:t>
+      </w:r>
+      <w:r>
+        <w:rPr>
+          <w:rFonts w:ascii="Times New Roman" w:hAnsi="Times New Roman" w:cs="Times New Roman"/>
+          <w:sz w:val="24"/>
+          <w:szCs w:val="24"/>
+        </w:rPr>
+        <w:t>,</w:t>
+      </w:r>
+      <w:r>
+        <w:rPr>
+          <w:rFonts w:ascii="Times New Roman" w:hAnsi="Times New Roman" w:cs="Times New Roman"/>
+          <w:sz w:val="24"/>
+          <w:szCs w:val="24"/>
+        </w:rPr>
+        <w:t xml:space="preserve"> which promote</w:t>
+      </w:r>
+      <w:r>
+        <w:rPr>
+          <w:rFonts w:ascii="Times New Roman" w:hAnsi="Times New Roman" w:cs="Times New Roman"/>
+          <w:sz w:val="24"/>
+          <w:szCs w:val="24"/>
+        </w:rPr>
+        <w:t xml:space="preserve"> </w:t>
+      </w:r>
+      <w:r>
+        <w:rPr>
+          <w:rFonts w:ascii="Times New Roman" w:hAnsi="Times New Roman" w:cs="Times New Roman"/>
+          <w:sz w:val="24"/>
+          <w:szCs w:val="24"/>
+        </w:rPr>
+        <w:t>the switching between tasks</w:t>
+      </w:r>
+      <w:r>
+        <w:rPr>
+          <w:rFonts w:ascii="Times New Roman" w:hAnsi="Times New Roman" w:cs="Times New Roman"/>
+          <w:sz w:val="24"/>
+          <w:szCs w:val="24"/>
+        </w:rPr>
+        <w:t xml:space="preserve">, creates a clear example of how </w:t>
+      </w:r>
+      <w:r>
+        <w:rPr>
+          <w:rFonts w:ascii="Times New Roman" w:hAnsi="Times New Roman" w:cs="Times New Roman"/>
+          <w:sz w:val="24"/>
+          <w:szCs w:val="24"/>
+        </w:rPr>
+        <w:t>detrimental</w:t>
+      </w:r>
+      <w:r>
+        <w:rPr>
+          <w:rFonts w:ascii="Times New Roman" w:hAnsi="Times New Roman" w:cs="Times New Roman"/>
+          <w:sz w:val="24"/>
+          <w:szCs w:val="24"/>
+        </w:rPr>
+        <w:t xml:space="preserve"> digital tools are for learning.</w:t>
+      </w:r>
     </w:p>
     <w:p>
       <w:pPr>
@@ -486,15 +911,6 @@
           <w:szCs w:val="24"/>
         </w:rPr>
       </w:pPr>
-      <w:r>
-        <w:rPr>
-          <w:rFonts w:ascii="Times New Roman" w:hAnsi="Times New Roman" w:cs="Times New Roman"/>
-          <w:sz w:val="24"/>
-          <w:szCs w:val="24"/>
-        </w:rPr>
-        <w:tab/>
-        <w:t>To combat the dangers of digital tools in regards to the success of learning, Horvath discusses the consequences of multitasking and the importance of undivided attention. Horvath highlights a key function that the lateral prefrontal cortex does which provides excellent support against the use of digital tools while learning. He states, “Jumping between tasks […] incurs three significant costs” (Horvath, 2024) which are time, accuracy, and memory. He furthers by stating, “Multitasking is one of the worst things human beings can do for learning and memory” (Horvath, 2024). Due to the nature of technological devices giving easy access to distracting activities, allowing for the flipping between tasks, creates a clear example of how worse digital tools are for learning.</w:t>
-      </w:r>
     </w:p>
     <w:p>
       <w:pPr>
@@ -505,6 +921,128 @@
           <w:szCs w:val="24"/>
         </w:rPr>
       </w:pPr>
+      <w:r>
+        <w:rPr>
+          <w:rFonts w:ascii="Times New Roman" w:hAnsi="Times New Roman" w:cs="Times New Roman"/>
+          <w:sz w:val="24"/>
+          <w:szCs w:val="24"/>
+        </w:rPr>
+        <w:tab/>
+        <w:t xml:space="preserve">Additionally, Horvath uses books to exemplify the significance of spatial memory cues triggered by physical books rather than digital mediums of text. First, he leads us into an understanding of how the hippocampus works to encode “the spatial layout […] and our physical relationship” (Horvath, 2024) with objects. </w:t>
+      </w:r>
+      <w:r>
+        <w:rPr>
+          <w:rFonts w:ascii="Times New Roman" w:hAnsi="Times New Roman" w:cs="Times New Roman"/>
+          <w:sz w:val="24"/>
+          <w:szCs w:val="24"/>
+        </w:rPr>
+        <w:t>He connects the hippocampus’ functional capabilities</w:t>
+      </w:r>
+      <w:r>
+        <w:rPr>
+          <w:rFonts w:ascii="Times New Roman" w:hAnsi="Times New Roman" w:cs="Times New Roman"/>
+          <w:sz w:val="24"/>
+          <w:szCs w:val="24"/>
+        </w:rPr>
+        <w:t xml:space="preserve"> </w:t>
+      </w:r>
+      <w:r>
+        <w:rPr>
+          <w:rFonts w:ascii="Times New Roman" w:hAnsi="Times New Roman" w:cs="Times New Roman"/>
+          <w:sz w:val="24"/>
+          <w:szCs w:val="24"/>
+        </w:rPr>
+        <w:lastRenderedPageBreak/>
+        <w:t xml:space="preserve">to how spatial layout is essential to forming new memories. He then </w:t>
+      </w:r>
+      <w:r>
+        <w:rPr>
+          <w:rFonts w:ascii="Times New Roman" w:hAnsi="Times New Roman" w:cs="Times New Roman"/>
+          <w:sz w:val="24"/>
+          <w:szCs w:val="24"/>
+        </w:rPr>
+        <w:t>provides</w:t>
+      </w:r>
+      <w:r>
+        <w:rPr>
+          <w:rFonts w:ascii="Times New Roman" w:hAnsi="Times New Roman" w:cs="Times New Roman"/>
+          <w:sz w:val="24"/>
+          <w:szCs w:val="24"/>
+        </w:rPr>
+        <w:t xml:space="preserve"> </w:t>
+      </w:r>
+      <w:r>
+        <w:rPr>
+          <w:rFonts w:ascii="Times New Roman" w:hAnsi="Times New Roman" w:cs="Times New Roman"/>
+          <w:sz w:val="24"/>
+          <w:szCs w:val="24"/>
+        </w:rPr>
+        <w:t>a</w:t>
+      </w:r>
+      <w:r>
+        <w:rPr>
+          <w:rFonts w:ascii="Times New Roman" w:hAnsi="Times New Roman" w:cs="Times New Roman"/>
+          <w:sz w:val="24"/>
+          <w:szCs w:val="24"/>
+        </w:rPr>
+        <w:t xml:space="preserve"> </w:t>
+      </w:r>
+      <w:r>
+        <w:rPr>
+          <w:rFonts w:ascii="Times New Roman" w:hAnsi="Times New Roman" w:cs="Times New Roman"/>
+          <w:sz w:val="24"/>
+          <w:szCs w:val="24"/>
+        </w:rPr>
+        <w:t xml:space="preserve">strong example that we can relate to: “You may have noticed that after reading from physical media, you can typically recall that a particular passage of interest is ‘about halfway through the book on the bottom, right-hand page’” (Horvath, 2024). As spatial memory is something we all have experienced as humans, this validates his argument for traditional learning tools, in this case physical books. Horvath </w:t>
+      </w:r>
+      <w:r>
+        <w:rPr>
+          <w:rFonts w:ascii="Times New Roman" w:hAnsi="Times New Roman" w:cs="Times New Roman"/>
+          <w:sz w:val="24"/>
+          <w:szCs w:val="24"/>
+        </w:rPr>
+        <w:t>strengthens his point</w:t>
+      </w:r>
+      <w:r>
+        <w:rPr>
+          <w:rFonts w:ascii="Times New Roman" w:hAnsi="Times New Roman" w:cs="Times New Roman"/>
+          <w:sz w:val="24"/>
+          <w:szCs w:val="24"/>
+        </w:rPr>
+        <w:t xml:space="preserve"> by revealing how digital tools cannot trigger a spatial cue to recall a memory </w:t>
+      </w:r>
+      <w:r>
+        <w:rPr>
+          <w:rFonts w:ascii="Times New Roman" w:hAnsi="Times New Roman" w:cs="Times New Roman"/>
+          <w:sz w:val="24"/>
+          <w:szCs w:val="24"/>
+        </w:rPr>
+        <w:t>because</w:t>
+      </w:r>
+      <w:r>
+        <w:rPr>
+          <w:rFonts w:ascii="Times New Roman" w:hAnsi="Times New Roman" w:cs="Times New Roman"/>
+          <w:sz w:val="24"/>
+          <w:szCs w:val="24"/>
+        </w:rPr>
+        <w:t xml:space="preserve"> of digitized content being impermanent. This creates a clear contrast between the effectiveness of traditional tools and digital tools in his </w:t>
+      </w:r>
+      <w:r>
+        <w:rPr>
+          <w:rFonts w:ascii="Times New Roman" w:hAnsi="Times New Roman" w:cs="Times New Roman"/>
+          <w:sz w:val="24"/>
+          <w:szCs w:val="24"/>
+        </w:rPr>
+        <w:t xml:space="preserve">argument’s </w:t>
+      </w:r>
+      <w:r>
+        <w:rPr>
+          <w:rFonts w:ascii="Times New Roman" w:hAnsi="Times New Roman" w:cs="Times New Roman"/>
+          <w:sz w:val="24"/>
+          <w:szCs w:val="24"/>
+        </w:rPr>
+        <w:t>favour.</w:t>
+      </w:r>
     </w:p>
     <w:p>
       <w:pPr>
@@ -515,55 +1053,177 @@
           <w:szCs w:val="24"/>
         </w:rPr>
       </w:pPr>
-      <w:r>
-        <w:rPr>
-          <w:rFonts w:ascii="Times New Roman" w:hAnsi="Times New Roman" w:cs="Times New Roman"/>
-          <w:sz w:val="24"/>
-          <w:szCs w:val="24"/>
-        </w:rPr>
-        <w:tab/>
-        <w:t xml:space="preserve">Additionally, Horvath uses books to exemplify the significance of spatial memory cues triggered by physical books rather than digital mediums of text. First, he leads us into an understanding of how the hippocampus works to encode “the spatial layout […] and our physical relationship” (Horvath, 2024) with objects. This gets connected to how spatial layout is essential to forming new memories. He then gives his strong example that we can relate to: “You may have noticed that after reading from physical media, you can typically recall that a particular passage of interest is ‘about halfway through the book on the bottom, right-hand page’” </w:t>
-      </w:r>
-      <w:r>
-        <w:rPr>
-          <w:rFonts w:ascii="Times New Roman" w:hAnsi="Times New Roman" w:cs="Times New Roman"/>
-          <w:sz w:val="24"/>
-          <w:szCs w:val="24"/>
-        </w:rPr>
-        <w:lastRenderedPageBreak/>
-        <w:t>(Horvath, 2024). As spatial memory is something we all have experienced as humans, this validates his argument for traditional learning tools, in this case physical books. Horvath increases the strength of his argument by revealing how digital tools cannot trigger a spatial cue to recall a memory because of the nature of digitized content being impermanent. This creates a clear contrast between the effectiveness of traditional tools and digital tools in his favour.</w:t>
-      </w:r>
     </w:p>
     <w:p>
       <w:pPr>
         <w:spacing w:line="480" w:lineRule="auto"/>
         <w:rPr>
           <w:rFonts w:ascii="Times New Roman" w:hAnsi="Times New Roman" w:cs="Times New Roman"/>
-          <w:sz w:val="24"/>
-          <w:szCs w:val="24"/>
-        </w:rPr>
-      </w:pPr>
+          <w:b/>
+          <w:bCs/>
+          <w:sz w:val="24"/>
+          <w:szCs w:val="24"/>
+          <w:u w:val="single"/>
+        </w:rPr>
+      </w:pPr>
+      <w:r>
+        <w:rPr>
+          <w:rFonts w:ascii="Times New Roman" w:hAnsi="Times New Roman" w:cs="Times New Roman"/>
+          <w:sz w:val="24"/>
+          <w:szCs w:val="24"/>
+        </w:rPr>
+        <w:tab/>
+        <w:t xml:space="preserve">Horvath </w:t>
+      </w:r>
+      <w:r>
+        <w:rPr>
+          <w:rFonts w:ascii="Times New Roman" w:hAnsi="Times New Roman" w:cs="Times New Roman"/>
+          <w:sz w:val="24"/>
+          <w:szCs w:val="24"/>
+        </w:rPr>
+        <w:t>concludes</w:t>
+      </w:r>
+      <w:r>
+        <w:rPr>
+          <w:rFonts w:ascii="Times New Roman" w:hAnsi="Times New Roman" w:cs="Times New Roman"/>
+          <w:sz w:val="24"/>
+          <w:szCs w:val="24"/>
+        </w:rPr>
+        <w:t xml:space="preserve"> his ar</w:t>
+      </w:r>
+      <w:r>
+        <w:rPr>
+          <w:rFonts w:ascii="Times New Roman" w:hAnsi="Times New Roman" w:cs="Times New Roman"/>
+          <w:sz w:val="24"/>
+          <w:szCs w:val="24"/>
+        </w:rPr>
+        <w:t>gument</w:t>
+      </w:r>
+      <w:r>
+        <w:rPr>
+          <w:rFonts w:ascii="Times New Roman" w:hAnsi="Times New Roman" w:cs="Times New Roman"/>
+          <w:sz w:val="24"/>
+          <w:szCs w:val="24"/>
+        </w:rPr>
+        <w:t xml:space="preserve"> with the effectiveness of flashcards to facilitate strong memorization. He mentions how flash cards “stimulate recall” (Horvath, 2024), “guard against the malleability of memory” (Horvath, 2024) and assist learning. Effective examples </w:t>
+      </w:r>
+      <w:r>
+        <w:rPr>
+          <w:rFonts w:ascii="Times New Roman" w:hAnsi="Times New Roman" w:cs="Times New Roman"/>
+          <w:sz w:val="24"/>
+          <w:szCs w:val="24"/>
+        </w:rPr>
+        <w:t>are</w:t>
+      </w:r>
+      <w:r>
+        <w:rPr>
+          <w:rFonts w:ascii="Times New Roman" w:hAnsi="Times New Roman" w:cs="Times New Roman"/>
+          <w:sz w:val="24"/>
+          <w:szCs w:val="24"/>
+        </w:rPr>
+        <w:t xml:space="preserve"> used to support each point including </w:t>
+      </w:r>
+      <w:r>
+        <w:rPr>
+          <w:rFonts w:ascii="Times New Roman" w:hAnsi="Times New Roman" w:cs="Times New Roman"/>
+          <w:sz w:val="24"/>
+          <w:szCs w:val="24"/>
+        </w:rPr>
+        <w:t>references to</w:t>
+      </w:r>
+      <w:r>
+        <w:rPr>
+          <w:rFonts w:ascii="Times New Roman" w:hAnsi="Times New Roman" w:cs="Times New Roman"/>
+          <w:sz w:val="24"/>
+          <w:szCs w:val="24"/>
+        </w:rPr>
+        <w:t xml:space="preserve"> schemata</w:t>
+      </w:r>
+      <w:r>
+        <w:rPr>
+          <w:rFonts w:ascii="Times New Roman" w:hAnsi="Times New Roman" w:cs="Times New Roman"/>
+          <w:sz w:val="24"/>
+          <w:szCs w:val="24"/>
+        </w:rPr>
+        <w:t xml:space="preserve">, </w:t>
+      </w:r>
+      <w:bookmarkStart w:id="0" w:name="_Hlk179048912"/>
+      <w:r>
+        <w:rPr>
+          <w:rFonts w:ascii="Times New Roman" w:hAnsi="Times New Roman" w:cs="Times New Roman"/>
+          <w:sz w:val="24"/>
+          <w:szCs w:val="24"/>
+        </w:rPr>
+        <w:t xml:space="preserve">a map of neurons in human brains that hold </w:t>
+      </w:r>
+      <w:bookmarkEnd w:id="0"/>
+      <w:r>
+        <w:rPr>
+          <w:rFonts w:ascii="Times New Roman" w:hAnsi="Times New Roman" w:cs="Times New Roman"/>
+          <w:sz w:val="24"/>
+          <w:szCs w:val="24"/>
+        </w:rPr>
+        <w:t>memories in a web like fashion</w:t>
+      </w:r>
+      <w:r>
+        <w:rPr>
+          <w:rFonts w:ascii="Times New Roman" w:hAnsi="Times New Roman" w:cs="Times New Roman"/>
+          <w:sz w:val="24"/>
+          <w:szCs w:val="24"/>
+        </w:rPr>
+        <w:t>,</w:t>
+      </w:r>
+      <w:r>
+        <w:rPr>
+          <w:rFonts w:ascii="Times New Roman" w:hAnsi="Times New Roman" w:cs="Times New Roman"/>
+          <w:sz w:val="24"/>
+          <w:szCs w:val="24"/>
+        </w:rPr>
+        <w:t xml:space="preserve"> and </w:t>
+      </w:r>
+      <w:r>
+        <w:rPr>
+          <w:rFonts w:ascii="Times New Roman" w:hAnsi="Times New Roman" w:cs="Times New Roman"/>
+          <w:sz w:val="24"/>
+          <w:szCs w:val="24"/>
+        </w:rPr>
+        <w:t>its</w:t>
+      </w:r>
+      <w:r>
+        <w:rPr>
+          <w:rFonts w:ascii="Times New Roman" w:hAnsi="Times New Roman" w:cs="Times New Roman"/>
+          <w:sz w:val="24"/>
+          <w:szCs w:val="24"/>
+        </w:rPr>
+        <w:t xml:space="preserve"> role in storing similar facts close to each other.</w:t>
+      </w:r>
     </w:p>
     <w:p>
       <w:pPr>
         <w:spacing w:line="480" w:lineRule="auto"/>
         <w:rPr>
           <w:rFonts w:ascii="Times New Roman" w:hAnsi="Times New Roman" w:cs="Times New Roman"/>
+          <w:sz w:val="24"/>
+          <w:szCs w:val="24"/>
+        </w:rPr>
+      </w:pPr>
+      <w:r>
+        <w:rPr>
+          <w:rFonts w:ascii="Times New Roman" w:hAnsi="Times New Roman" w:cs="Times New Roman"/>
+          <w:sz w:val="24"/>
+          <w:szCs w:val="24"/>
+        </w:rPr>
+        <w:br/>
+      </w:r>
+      <w:r>
+        <w:rPr>
+          <w:rFonts w:ascii="Times New Roman" w:hAnsi="Times New Roman" w:cs="Times New Roman"/>
           <w:b/>
           <w:bCs/>
           <w:sz w:val="24"/>
           <w:szCs w:val="24"/>
-          <w:u w:val="single"/>
-        </w:rPr>
-      </w:pPr>
-      <w:r>
-        <w:rPr>
-          <w:rFonts w:ascii="Times New Roman" w:hAnsi="Times New Roman" w:cs="Times New Roman"/>
-          <w:sz w:val="24"/>
-          <w:szCs w:val="24"/>
-        </w:rPr>
-        <w:tab/>
-        <w:t>Horvath ends his article with the effectiveness of flashcards to facilitate strong memorization. He mentions how flash cards “stimulate recall” (Horvath, 2024), “guard against the malleability of memory” (Horvath, 2024), and assist learning. Effective examples were used to support each point including the existence of the human brain’s schemata and it’s role in storing similar facts close to each other.</w:t>
+        </w:rPr>
+        <w:t>Fairness</w:t>
       </w:r>
     </w:p>
     <w:p>
@@ -571,27 +1231,179 @@
         <w:spacing w:line="480" w:lineRule="auto"/>
         <w:rPr>
           <w:rFonts w:ascii="Times New Roman" w:hAnsi="Times New Roman" w:cs="Times New Roman"/>
-          <w:sz w:val="24"/>
-          <w:szCs w:val="24"/>
-        </w:rPr>
-      </w:pPr>
-      <w:r>
-        <w:rPr>
-          <w:rFonts w:ascii="Times New Roman" w:hAnsi="Times New Roman" w:cs="Times New Roman"/>
-          <w:sz w:val="24"/>
-          <w:szCs w:val="24"/>
-        </w:rPr>
-        <w:br/>
-      </w:r>
-      <w:r>
+        </w:rPr>
+      </w:pPr>
+      <w:r>
+        <w:rPr>
+          <w:rFonts w:ascii="Times New Roman" w:hAnsi="Times New Roman" w:cs="Times New Roman"/>
+        </w:rPr>
+        <w:tab/>
+      </w:r>
+      <w:r>
+        <w:rPr>
+          <w:rFonts w:ascii="Times New Roman" w:hAnsi="Times New Roman" w:cs="Times New Roman"/>
+          <w:sz w:val="24"/>
+          <w:szCs w:val="24"/>
+        </w:rPr>
+        <w:t xml:space="preserve">The article is fair in </w:t>
+      </w:r>
+      <w:r>
+        <w:rPr>
+          <w:rFonts w:ascii="Times New Roman" w:hAnsi="Times New Roman" w:cs="Times New Roman"/>
+          <w:sz w:val="24"/>
+          <w:szCs w:val="24"/>
+        </w:rPr>
+        <w:t>its</w:t>
+      </w:r>
+      <w:r>
+        <w:rPr>
+          <w:rFonts w:ascii="Times New Roman" w:hAnsi="Times New Roman" w:cs="Times New Roman"/>
+          <w:sz w:val="24"/>
+          <w:szCs w:val="24"/>
+        </w:rPr>
+        <w:t xml:space="preserve"> presentation of traditional tools and digital tools. While traditional learning methods and why they are superior is the focus of the article, he supports the downfalls of digital </w:t>
+      </w:r>
+      <w:r>
+        <w:rPr>
+          <w:rFonts w:ascii="Times New Roman" w:hAnsi="Times New Roman" w:cs="Times New Roman"/>
+          <w:sz w:val="24"/>
+          <w:szCs w:val="24"/>
+        </w:rPr>
+        <w:t>tools</w:t>
+      </w:r>
+      <w:r>
+        <w:rPr>
+          <w:rFonts w:ascii="Times New Roman" w:hAnsi="Times New Roman" w:cs="Times New Roman"/>
+          <w:sz w:val="24"/>
+          <w:szCs w:val="24"/>
+        </w:rPr>
+        <w:t xml:space="preserve"> with survey data</w:t>
+      </w:r>
+      <w:r>
+        <w:rPr>
+          <w:rFonts w:ascii="Times New Roman" w:hAnsi="Times New Roman" w:cs="Times New Roman"/>
+          <w:sz w:val="24"/>
+          <w:szCs w:val="24"/>
+        </w:rPr>
+        <w:t xml:space="preserve"> and neurobiological findings</w:t>
+      </w:r>
+      <w:r>
+        <w:rPr>
+          <w:rFonts w:ascii="Times New Roman" w:hAnsi="Times New Roman" w:cs="Times New Roman"/>
+          <w:sz w:val="24"/>
+          <w:szCs w:val="24"/>
+        </w:rPr>
+        <w:t>. For example, he mentions the consequences of multitasking and how “</w:t>
+      </w:r>
+      <w:r>
+        <w:rPr>
+          <w:rFonts w:ascii="Times New Roman" w:hAnsi="Times New Roman" w:cs="Times New Roman"/>
+          <w:color w:val="000000"/>
+          <w:sz w:val="24"/>
+          <w:szCs w:val="24"/>
+        </w:rPr>
+        <w:t xml:space="preserve">when using a laptop during class, learners typically spend 38 minutes of every hour off-task” (Horvath, 2024). Horvath also gives a fair display of learning in </w:t>
+      </w:r>
+      <w:r>
+        <w:rPr>
+          <w:rFonts w:ascii="Times New Roman" w:hAnsi="Times New Roman" w:cs="Times New Roman"/>
+          <w:color w:val="000000"/>
+          <w:sz w:val="24"/>
+          <w:szCs w:val="24"/>
+        </w:rPr>
+        <w:t>a broader sense</w:t>
+      </w:r>
+      <w:r>
+        <w:rPr>
+          <w:rFonts w:ascii="Times New Roman" w:hAnsi="Times New Roman" w:cs="Times New Roman"/>
+          <w:color w:val="000000"/>
+          <w:sz w:val="24"/>
+          <w:szCs w:val="24"/>
+        </w:rPr>
+        <w:t xml:space="preserve">. He speaks about the emotional side of learning by mentioning the </w:t>
+      </w:r>
+      <w:r>
+        <w:rPr>
+          <w:rFonts w:ascii="Times New Roman" w:hAnsi="Times New Roman" w:cs="Times New Roman"/>
+          <w:color w:val="000000"/>
+          <w:sz w:val="24"/>
+          <w:szCs w:val="24"/>
+        </w:rPr>
+        <w:lastRenderedPageBreak/>
+        <w:t xml:space="preserve">importance of empathy as well as the criticality of focused attention, spatial layout, and recall all </w:t>
+      </w:r>
+      <w:r>
+        <w:rPr>
+          <w:rFonts w:ascii="Times New Roman" w:hAnsi="Times New Roman" w:cs="Times New Roman"/>
+          <w:color w:val="000000"/>
+          <w:sz w:val="24"/>
+          <w:szCs w:val="24"/>
+        </w:rPr>
+        <w:t xml:space="preserve">while </w:t>
+      </w:r>
+      <w:r>
+        <w:rPr>
+          <w:rFonts w:ascii="Times New Roman" w:hAnsi="Times New Roman" w:cs="Times New Roman"/>
+          <w:color w:val="000000"/>
+          <w:sz w:val="24"/>
+          <w:szCs w:val="24"/>
+        </w:rPr>
+        <w:t>using</w:t>
+      </w:r>
+      <w:r>
+        <w:rPr>
+          <w:rFonts w:ascii="Times New Roman" w:hAnsi="Times New Roman" w:cs="Times New Roman"/>
+          <w:color w:val="000000"/>
+          <w:sz w:val="24"/>
+          <w:szCs w:val="24"/>
+        </w:rPr>
+        <w:t xml:space="preserve"> science to support his claims. </w:t>
+      </w:r>
+    </w:p>
+    <w:p>
+      <w:pPr>
+        <w:spacing w:line="480" w:lineRule="auto"/>
+        <w:rPr>
+          <w:rFonts w:ascii="Times New Roman" w:hAnsi="Times New Roman" w:cs="Times New Roman"/>
+          <w:color w:val="000000"/>
+          <w:sz w:val="24"/>
+          <w:szCs w:val="24"/>
+        </w:rPr>
+      </w:pPr>
+    </w:p>
+    <w:p>
+      <w:pPr>
+        <w:spacing w:line="480" w:lineRule="auto"/>
+        <w:rPr>
+          <w:rFonts w:ascii="Times New Roman" w:hAnsi="Times New Roman" w:cs="Times New Roman"/>
+          <w:color w:val="000000"/>
+          <w:sz w:val="24"/>
+          <w:szCs w:val="24"/>
+        </w:rPr>
+      </w:pPr>
+    </w:p>
+    <w:p>
+      <w:pPr>
+        <w:spacing w:line="480" w:lineRule="auto"/>
         <w:rPr>
           <w:rFonts w:ascii="Times New Roman" w:hAnsi="Times New Roman" w:cs="Times New Roman"/>
           <w:b/>
           <w:bCs/>
-          <w:sz w:val="24"/>
-          <w:szCs w:val="24"/>
-        </w:rPr>
-        <w:t>Fairness</w:t>
+          <w:color w:val="000000"/>
+          <w:sz w:val="24"/>
+          <w:szCs w:val="24"/>
+        </w:rPr>
+      </w:pPr>
+      <w:r>
+        <w:rPr>
+          <w:rFonts w:ascii="Times New Roman" w:hAnsi="Times New Roman" w:cs="Times New Roman"/>
+          <w:b/>
+          <w:bCs/>
+          <w:color w:val="000000"/>
+          <w:sz w:val="24"/>
+          <w:szCs w:val="24"/>
+        </w:rPr>
+        <w:t>Assumptions</w:t>
       </w:r>
     </w:p>
     <w:p>
@@ -599,96 +1411,299 @@
         <w:spacing w:line="480" w:lineRule="auto"/>
         <w:rPr>
           <w:rFonts w:ascii="Times New Roman" w:hAnsi="Times New Roman" w:cs="Times New Roman"/>
-        </w:rPr>
-      </w:pPr>
-      <w:r>
-        <w:rPr>
-          <w:rFonts w:ascii="Times New Roman" w:hAnsi="Times New Roman" w:cs="Times New Roman"/>
+          <w:sz w:val="24"/>
+          <w:szCs w:val="24"/>
+        </w:rPr>
+      </w:pPr>
+      <w:r>
+        <w:rPr>
+          <w:rFonts w:ascii="Times New Roman" w:hAnsi="Times New Roman" w:cs="Times New Roman"/>
+          <w:b/>
+          <w:bCs/>
+          <w:color w:val="000000"/>
+          <w:sz w:val="24"/>
+          <w:szCs w:val="24"/>
         </w:rPr>
         <w:tab/>
       </w:r>
       <w:r>
         <w:rPr>
           <w:rFonts w:ascii="Times New Roman" w:hAnsi="Times New Roman" w:cs="Times New Roman"/>
-          <w:sz w:val="24"/>
-          <w:szCs w:val="24"/>
-        </w:rPr>
-        <w:t xml:space="preserve">The article is fair in </w:t>
-      </w:r>
-      <w:r>
-        <w:rPr>
-          <w:rFonts w:ascii="Times New Roman" w:hAnsi="Times New Roman" w:cs="Times New Roman"/>
-          <w:sz w:val="24"/>
-          <w:szCs w:val="24"/>
-        </w:rPr>
-        <w:t>its</w:t>
-      </w:r>
-      <w:r>
-        <w:rPr>
-          <w:rFonts w:ascii="Times New Roman" w:hAnsi="Times New Roman" w:cs="Times New Roman"/>
-          <w:sz w:val="24"/>
-          <w:szCs w:val="24"/>
-        </w:rPr>
-        <w:t xml:space="preserve"> presentation of traditional tools and digital tools. While traditional learning methods and why they are superior is the focus of the article, he supports the downfalls of digital </w:t>
-      </w:r>
-      <w:r>
-        <w:rPr>
-          <w:rFonts w:ascii="Times New Roman" w:hAnsi="Times New Roman" w:cs="Times New Roman"/>
-          <w:sz w:val="24"/>
-          <w:szCs w:val="24"/>
-        </w:rPr>
-        <w:t>tools</w:t>
-      </w:r>
-      <w:r>
-        <w:rPr>
-          <w:rFonts w:ascii="Times New Roman" w:hAnsi="Times New Roman" w:cs="Times New Roman"/>
-          <w:sz w:val="24"/>
-          <w:szCs w:val="24"/>
-        </w:rPr>
-        <w:t xml:space="preserve"> with survey data</w:t>
-      </w:r>
-      <w:r>
-        <w:rPr>
-          <w:rFonts w:ascii="Times New Roman" w:hAnsi="Times New Roman" w:cs="Times New Roman"/>
-          <w:sz w:val="24"/>
-          <w:szCs w:val="24"/>
-        </w:rPr>
-        <w:t xml:space="preserve"> and neurobiological findings</w:t>
-      </w:r>
-      <w:r>
-        <w:rPr>
-          <w:rFonts w:ascii="Times New Roman" w:hAnsi="Times New Roman" w:cs="Times New Roman"/>
-          <w:sz w:val="24"/>
-          <w:szCs w:val="24"/>
-        </w:rPr>
-        <w:t>. For example, he mentions the consequences of multitasking and how “</w:t>
-      </w:r>
-      <w:r>
-        <w:rPr>
-          <w:rFonts w:ascii="Times New Roman" w:hAnsi="Times New Roman" w:cs="Times New Roman"/>
-          <w:color w:val="000000"/>
-          <w:sz w:val="24"/>
-          <w:szCs w:val="24"/>
-        </w:rPr>
-        <w:t xml:space="preserve">when using a laptop during class, learners typically spend 38 minutes of every hour off-task” (Horvath, 2024). Horvath also gives a fair display of learning in general. He speaks about the emotional side of learning by mentioning the importance of empathy as well as the criticality of focused attention, spatial layout, and recall all </w:t>
-      </w:r>
-      <w:r>
-        <w:rPr>
-          <w:rFonts w:ascii="Times New Roman" w:hAnsi="Times New Roman" w:cs="Times New Roman"/>
-          <w:color w:val="000000"/>
-          <w:sz w:val="24"/>
-          <w:szCs w:val="24"/>
-        </w:rPr>
-        <w:t>using</w:t>
-      </w:r>
-      <w:r>
-        <w:rPr>
-          <w:rFonts w:ascii="Times New Roman" w:hAnsi="Times New Roman" w:cs="Times New Roman"/>
-          <w:color w:val="000000"/>
-          <w:sz w:val="24"/>
-          <w:szCs w:val="24"/>
-        </w:rPr>
-        <w:t xml:space="preserve"> science to support his claims. </w:t>
+          <w:color w:val="000000"/>
+          <w:sz w:val="24"/>
+          <w:szCs w:val="24"/>
+        </w:rPr>
+        <w:t xml:space="preserve">The article makes a few assumptions </w:t>
+      </w:r>
+      <w:r>
+        <w:rPr>
+          <w:rFonts w:ascii="Times New Roman" w:hAnsi="Times New Roman" w:cs="Times New Roman"/>
+          <w:color w:val="000000"/>
+          <w:sz w:val="24"/>
+          <w:szCs w:val="24"/>
+        </w:rPr>
+        <w:t>that should be considered.</w:t>
+      </w:r>
+      <w:r>
+        <w:rPr>
+          <w:rFonts w:ascii="Times New Roman" w:hAnsi="Times New Roman" w:cs="Times New Roman"/>
+          <w:color w:val="000000"/>
+          <w:sz w:val="24"/>
+          <w:szCs w:val="24"/>
+        </w:rPr>
+        <w:t xml:space="preserve"> First, it assumes that everyone learns in the same way and that empathy is important for all people. </w:t>
+      </w:r>
+      <w:r>
+        <w:rPr>
+          <w:rFonts w:ascii="Times New Roman" w:hAnsi="Times New Roman" w:cs="Times New Roman"/>
+          <w:color w:val="000000"/>
+          <w:sz w:val="24"/>
+          <w:szCs w:val="24"/>
+        </w:rPr>
+        <w:t xml:space="preserve">Different </w:t>
+      </w:r>
+      <w:r>
+        <w:rPr>
+          <w:rFonts w:ascii="Times New Roman" w:hAnsi="Times New Roman" w:cs="Times New Roman"/>
+          <w:color w:val="000000"/>
+          <w:sz w:val="24"/>
+          <w:szCs w:val="24"/>
+        </w:rPr>
+        <w:t>effective learning styles or strategies are not mentioned.</w:t>
+      </w:r>
+      <w:r>
+        <w:rPr>
+          <w:rFonts w:ascii="Times New Roman" w:hAnsi="Times New Roman" w:cs="Times New Roman"/>
+          <w:color w:val="000000"/>
+          <w:sz w:val="24"/>
+          <w:szCs w:val="24"/>
+        </w:rPr>
+        <w:t xml:space="preserve"> Some people </w:t>
+      </w:r>
+      <w:r>
+        <w:rPr>
+          <w:rFonts w:ascii="Times New Roman" w:hAnsi="Times New Roman" w:cs="Times New Roman"/>
+          <w:color w:val="000000"/>
+          <w:sz w:val="24"/>
+          <w:szCs w:val="24"/>
+        </w:rPr>
+        <w:t>learn better</w:t>
+      </w:r>
+      <w:r>
+        <w:rPr>
+          <w:rFonts w:ascii="Times New Roman" w:hAnsi="Times New Roman" w:cs="Times New Roman"/>
+          <w:color w:val="000000"/>
+          <w:sz w:val="24"/>
+          <w:szCs w:val="24"/>
+        </w:rPr>
+        <w:t xml:space="preserve"> when listening to content or by viewing visual components such as diagrams and videos. A physical learning tool does not produce any sound without a digital component so students’ learning </w:t>
+      </w:r>
+      <w:r>
+        <w:rPr>
+          <w:rFonts w:ascii="Times New Roman" w:hAnsi="Times New Roman" w:cs="Times New Roman"/>
+          <w:color w:val="000000"/>
+          <w:sz w:val="24"/>
+          <w:szCs w:val="24"/>
+        </w:rPr>
+        <w:t>could</w:t>
+      </w:r>
+      <w:r>
+        <w:rPr>
+          <w:rFonts w:ascii="Times New Roman" w:hAnsi="Times New Roman" w:cs="Times New Roman"/>
+          <w:color w:val="000000"/>
+          <w:sz w:val="24"/>
+          <w:szCs w:val="24"/>
+        </w:rPr>
+        <w:t xml:space="preserve"> be hindered in the cases that the student has an auditory or kinesthetic learning style. </w:t>
+      </w:r>
+      <w:r>
+        <w:rPr>
+          <w:rFonts w:ascii="Times New Roman" w:hAnsi="Times New Roman" w:cs="Times New Roman"/>
+          <w:color w:val="000000"/>
+          <w:sz w:val="24"/>
+          <w:szCs w:val="24"/>
+        </w:rPr>
+        <w:t>Another assumption is that technology will not evolve to become more effective at providing spatial cues like physical books do.</w:t>
+      </w:r>
+      <w:r>
+        <w:rPr>
+          <w:rFonts w:ascii="Times New Roman" w:hAnsi="Times New Roman" w:cs="Times New Roman"/>
+          <w:color w:val="000000"/>
+          <w:sz w:val="24"/>
+          <w:szCs w:val="24"/>
+        </w:rPr>
+        <w:t xml:space="preserve"> </w:t>
+      </w:r>
+      <w:r>
+        <w:rPr>
+          <w:rFonts w:ascii="Times New Roman" w:hAnsi="Times New Roman" w:cs="Times New Roman"/>
+          <w:color w:val="000000"/>
+          <w:sz w:val="24"/>
+          <w:szCs w:val="24"/>
+        </w:rPr>
+        <w:t xml:space="preserve">It is possible that these spatial cues are already occurring with people who use devices that are </w:t>
+      </w:r>
+      <w:r>
+        <w:rPr>
+          <w:rFonts w:ascii="Times New Roman" w:hAnsi="Times New Roman" w:cs="Times New Roman"/>
+          <w:color w:val="000000"/>
+          <w:sz w:val="24"/>
+          <w:szCs w:val="24"/>
+        </w:rPr>
+        <w:t>like a book</w:t>
+      </w:r>
+      <w:r>
+        <w:rPr>
+          <w:rFonts w:ascii="Times New Roman" w:hAnsi="Times New Roman" w:cs="Times New Roman"/>
+          <w:color w:val="000000"/>
+          <w:sz w:val="24"/>
+          <w:szCs w:val="24"/>
+        </w:rPr>
+        <w:t xml:space="preserve"> due to the rapid advancement of technology, but there have just not been any formal studies performed to back this up yet</w:t>
+      </w:r>
+      <w:r>
+        <w:rPr>
+          <w:rFonts w:ascii="Times New Roman" w:hAnsi="Times New Roman" w:cs="Times New Roman"/>
+          <w:color w:val="000000"/>
+          <w:sz w:val="24"/>
+          <w:szCs w:val="24"/>
+        </w:rPr>
+        <w:t>.</w:t>
+      </w:r>
+      <w:r>
+        <w:rPr>
+          <w:rFonts w:ascii="Times New Roman" w:hAnsi="Times New Roman" w:cs="Times New Roman"/>
+          <w:color w:val="000000"/>
+          <w:sz w:val="24"/>
+          <w:szCs w:val="24"/>
+        </w:rPr>
+        <w:t xml:space="preserve"> Horvath’s article also assumes that multitasking is always a hindrance to learning. </w:t>
+      </w:r>
+      <w:r>
+        <w:rPr>
+          <w:rFonts w:ascii="Times New Roman" w:hAnsi="Times New Roman" w:cs="Times New Roman"/>
+          <w:color w:val="000000"/>
+          <w:sz w:val="24"/>
+          <w:szCs w:val="24"/>
+        </w:rPr>
+        <w:t xml:space="preserve">This may be true in many cases, but multitasking could be beneficial when a skill </w:t>
+      </w:r>
+      <w:r>
+        <w:rPr>
+          <w:rFonts w:ascii="Times New Roman" w:hAnsi="Times New Roman" w:cs="Times New Roman"/>
+          <w:color w:val="000000"/>
+          <w:sz w:val="24"/>
+          <w:szCs w:val="24"/>
+        </w:rPr>
+        <w:t>requiring multiple simultaneous tasks is being learned</w:t>
+      </w:r>
+      <w:r>
+        <w:rPr>
+          <w:rFonts w:ascii="Times New Roman" w:hAnsi="Times New Roman" w:cs="Times New Roman"/>
+          <w:color w:val="000000"/>
+          <w:sz w:val="24"/>
+          <w:szCs w:val="24"/>
+        </w:rPr>
+        <w:t>.</w:t>
+      </w:r>
+      <w:r>
+        <w:rPr>
+          <w:rFonts w:ascii="Times New Roman" w:hAnsi="Times New Roman" w:cs="Times New Roman"/>
+          <w:color w:val="000000"/>
+          <w:sz w:val="24"/>
+          <w:szCs w:val="24"/>
+        </w:rPr>
+        <w:t xml:space="preserve"> For example, </w:t>
+      </w:r>
+      <w:r>
+        <w:rPr>
+          <w:rFonts w:ascii="Times New Roman" w:hAnsi="Times New Roman" w:cs="Times New Roman"/>
+          <w:color w:val="000000"/>
+          <w:sz w:val="24"/>
+          <w:szCs w:val="24"/>
+        </w:rPr>
+        <w:t>learning to play</w:t>
+      </w:r>
+      <w:r>
+        <w:rPr>
+          <w:rFonts w:ascii="Times New Roman" w:hAnsi="Times New Roman" w:cs="Times New Roman"/>
+          <w:color w:val="000000"/>
+          <w:sz w:val="24"/>
+          <w:szCs w:val="24"/>
+        </w:rPr>
+        <w:t xml:space="preserve"> piano by reading </w:t>
+      </w:r>
+      <w:r>
+        <w:rPr>
+          <w:rFonts w:ascii="Times New Roman" w:hAnsi="Times New Roman" w:cs="Times New Roman"/>
+          <w:color w:val="000000"/>
+          <w:sz w:val="24"/>
+          <w:szCs w:val="24"/>
+        </w:rPr>
+        <w:t>and/</w:t>
+      </w:r>
+      <w:r>
+        <w:rPr>
+          <w:rFonts w:ascii="Times New Roman" w:hAnsi="Times New Roman" w:cs="Times New Roman"/>
+          <w:color w:val="000000"/>
+          <w:sz w:val="24"/>
+          <w:szCs w:val="24"/>
+        </w:rPr>
+        <w:t>or listening to music. The</w:t>
+      </w:r>
+      <w:r>
+        <w:rPr>
+          <w:rFonts w:ascii="Times New Roman" w:hAnsi="Times New Roman" w:cs="Times New Roman"/>
+          <w:color w:val="000000"/>
+          <w:sz w:val="24"/>
+          <w:szCs w:val="24"/>
+        </w:rPr>
+        <w:t xml:space="preserve"> music’s notes would have to be interpreted into a letter</w:t>
+      </w:r>
+      <w:r>
+        <w:rPr>
+          <w:rFonts w:ascii="Times New Roman" w:hAnsi="Times New Roman" w:cs="Times New Roman"/>
+          <w:color w:val="000000"/>
+          <w:sz w:val="24"/>
+          <w:szCs w:val="24"/>
+        </w:rPr>
+        <w:t>, for example</w:t>
+      </w:r>
+      <w:r>
+        <w:rPr>
+          <w:rFonts w:ascii="Times New Roman" w:hAnsi="Times New Roman" w:cs="Times New Roman"/>
+          <w:color w:val="000000"/>
+          <w:sz w:val="24"/>
+          <w:szCs w:val="24"/>
+        </w:rPr>
+        <w:t xml:space="preserve"> ‘</w:t>
+      </w:r>
+      <w:r>
+        <w:rPr>
+          <w:rFonts w:ascii="Times New Roman" w:hAnsi="Times New Roman" w:cs="Times New Roman"/>
+          <w:color w:val="000000"/>
+          <w:sz w:val="24"/>
+          <w:szCs w:val="24"/>
+        </w:rPr>
+        <w:t>F#</w:t>
+      </w:r>
+      <w:r>
+        <w:rPr>
+          <w:rFonts w:ascii="Times New Roman" w:hAnsi="Times New Roman" w:cs="Times New Roman"/>
+          <w:color w:val="000000"/>
+          <w:sz w:val="24"/>
+          <w:szCs w:val="24"/>
+        </w:rPr>
+        <w:t>’,</w:t>
+      </w:r>
+      <w:r>
+        <w:rPr>
+          <w:rFonts w:ascii="Times New Roman" w:hAnsi="Times New Roman" w:cs="Times New Roman"/>
+          <w:color w:val="000000"/>
+          <w:sz w:val="24"/>
+          <w:szCs w:val="24"/>
+        </w:rPr>
+        <w:t xml:space="preserve"> and the hand would have to be moved to F# on the keys.</w:t>
       </w:r>
     </w:p>
     <w:p>
@@ -696,7 +1711,6 @@
         <w:spacing w:line="480" w:lineRule="auto"/>
         <w:rPr>
           <w:rFonts w:ascii="Times New Roman" w:hAnsi="Times New Roman" w:cs="Times New Roman"/>
-          <w:color w:val="000000"/>
           <w:sz w:val="24"/>
           <w:szCs w:val="24"/>
         </w:rPr>
@@ -707,7 +1721,6 @@
         <w:spacing w:line="480" w:lineRule="auto"/>
         <w:rPr>
           <w:rFonts w:ascii="Times New Roman" w:hAnsi="Times New Roman" w:cs="Times New Roman"/>
-          <w:color w:val="000000"/>
           <w:sz w:val="24"/>
           <w:szCs w:val="24"/>
         </w:rPr>
@@ -720,7 +1733,6 @@
           <w:rFonts w:ascii="Times New Roman" w:hAnsi="Times New Roman" w:cs="Times New Roman"/>
           <w:b/>
           <w:bCs/>
-          <w:color w:val="000000"/>
           <w:sz w:val="24"/>
           <w:szCs w:val="24"/>
         </w:rPr>
@@ -730,197 +1742,278 @@
           <w:rFonts w:ascii="Times New Roman" w:hAnsi="Times New Roman" w:cs="Times New Roman"/>
           <w:b/>
           <w:bCs/>
-          <w:color w:val="000000"/>
-          <w:sz w:val="24"/>
-          <w:szCs w:val="24"/>
-        </w:rPr>
-        <w:lastRenderedPageBreak/>
-        <w:t>Assumptions</w:t>
+          <w:sz w:val="24"/>
+          <w:szCs w:val="24"/>
+        </w:rPr>
+        <w:t>Conclusion</w:t>
       </w:r>
     </w:p>
     <w:p>
       <w:pPr>
         <w:spacing w:line="480" w:lineRule="auto"/>
-        <w:rPr>
-          <w:ins w:id="0" w:author="Lucas Vandermaarel" w:date="2024-10-05T18:36:00Z" w16du:dateUtc="2024-10-05T22:36:00Z"/>
-          <w:rFonts w:ascii="Times New Roman" w:hAnsi="Times New Roman" w:cs="Times New Roman"/>
-          <w:color w:val="000000"/>
-          <w:sz w:val="24"/>
-          <w:szCs w:val="24"/>
-        </w:rPr>
-      </w:pPr>
-      <w:r>
+        <w:ind w:firstLine="720"/>
+        <w:rPr>
+          <w:rFonts w:ascii="Times New Roman" w:hAnsi="Times New Roman" w:cs="Times New Roman"/>
+          <w:sz w:val="24"/>
+          <w:szCs w:val="24"/>
+        </w:rPr>
+      </w:pPr>
+      <w:r>
+        <w:rPr>
+          <w:rFonts w:ascii="Times New Roman" w:hAnsi="Times New Roman" w:cs="Times New Roman"/>
+          <w:sz w:val="24"/>
+          <w:szCs w:val="24"/>
+        </w:rPr>
+        <w:lastRenderedPageBreak/>
+        <w:t xml:space="preserve">The arguments </w:t>
+      </w:r>
+      <w:r>
+        <w:rPr>
+          <w:rFonts w:ascii="Times New Roman" w:hAnsi="Times New Roman" w:cs="Times New Roman"/>
+          <w:sz w:val="24"/>
+          <w:szCs w:val="24"/>
+        </w:rPr>
+        <w:t xml:space="preserve">that </w:t>
+      </w:r>
+      <w:r>
+        <w:rPr>
+          <w:rFonts w:ascii="Times New Roman" w:hAnsi="Times New Roman" w:cs="Times New Roman"/>
+          <w:sz w:val="24"/>
+          <w:szCs w:val="24"/>
+        </w:rPr>
+        <w:t>Jarden Cooney</w:t>
+      </w:r>
+      <w:r>
+        <w:rPr>
+          <w:rFonts w:ascii="Times New Roman" w:hAnsi="Times New Roman" w:cs="Times New Roman"/>
+          <w:sz w:val="24"/>
+          <w:szCs w:val="24"/>
+        </w:rPr>
+        <w:t xml:space="preserve"> </w:t>
+      </w:r>
+      <w:r>
+        <w:rPr>
+          <w:rFonts w:ascii="Times New Roman" w:hAnsi="Times New Roman" w:cs="Times New Roman"/>
+          <w:sz w:val="24"/>
+          <w:szCs w:val="24"/>
+        </w:rPr>
+        <w:t xml:space="preserve">Horvath presented </w:t>
+      </w:r>
+      <w:r>
+        <w:rPr>
+          <w:rFonts w:ascii="Times New Roman" w:hAnsi="Times New Roman" w:cs="Times New Roman"/>
+          <w:sz w:val="24"/>
+          <w:szCs w:val="24"/>
+        </w:rPr>
+        <w:t xml:space="preserve">in “5 Ways to Help Your Brain Learn Better” </w:t>
+      </w:r>
+      <w:r>
+        <w:rPr>
+          <w:rFonts w:ascii="Times New Roman" w:hAnsi="Times New Roman" w:cs="Times New Roman"/>
+          <w:sz w:val="24"/>
+          <w:szCs w:val="24"/>
+        </w:rPr>
+        <w:t>effectively support his claim that</w:t>
+      </w:r>
+      <w:r>
+        <w:rPr>
+          <w:rFonts w:ascii="Times New Roman" w:hAnsi="Times New Roman" w:cs="Times New Roman"/>
+          <w:sz w:val="24"/>
+          <w:szCs w:val="24"/>
+        </w:rPr>
+        <w:t xml:space="preserve"> that traditional learning methods are </w:t>
+      </w:r>
+      <w:r>
+        <w:rPr>
+          <w:rFonts w:ascii="Times New Roman" w:hAnsi="Times New Roman" w:cs="Times New Roman"/>
+          <w:sz w:val="24"/>
+          <w:szCs w:val="24"/>
+        </w:rPr>
+        <w:t>more effective than digital teaching methods.</w:t>
+      </w:r>
+      <w:r>
+        <w:rPr>
+          <w:rFonts w:ascii="Times New Roman" w:hAnsi="Times New Roman" w:cs="Times New Roman"/>
+          <w:sz w:val="24"/>
+          <w:szCs w:val="24"/>
+        </w:rPr>
+        <w:t xml:space="preserve"> </w:t>
+      </w:r>
+      <w:r>
+        <w:rPr>
+          <w:rFonts w:ascii="Times New Roman" w:hAnsi="Times New Roman" w:cs="Times New Roman"/>
+          <w:sz w:val="24"/>
+          <w:szCs w:val="24"/>
+        </w:rPr>
+        <w:t xml:space="preserve">He </w:t>
+      </w:r>
+      <w:r>
+        <w:rPr>
+          <w:rFonts w:ascii="Times New Roman" w:hAnsi="Times New Roman" w:cs="Times New Roman"/>
+          <w:sz w:val="24"/>
+          <w:szCs w:val="24"/>
+        </w:rPr>
+        <w:t>backs</w:t>
+      </w:r>
+      <w:r>
+        <w:rPr>
+          <w:rFonts w:ascii="Times New Roman" w:hAnsi="Times New Roman" w:cs="Times New Roman"/>
+          <w:sz w:val="24"/>
+          <w:szCs w:val="24"/>
+        </w:rPr>
+        <w:t xml:space="preserve"> his points with effective learning strategies </w:t>
+      </w:r>
+      <w:r>
+        <w:rPr>
+          <w:rFonts w:ascii="Times New Roman" w:hAnsi="Times New Roman" w:cs="Times New Roman"/>
+          <w:sz w:val="24"/>
+          <w:szCs w:val="24"/>
+        </w:rPr>
+        <w:t>supported</w:t>
+      </w:r>
+      <w:r>
+        <w:rPr>
+          <w:rFonts w:ascii="Times New Roman" w:hAnsi="Times New Roman" w:cs="Times New Roman"/>
+          <w:sz w:val="24"/>
+          <w:szCs w:val="24"/>
+        </w:rPr>
+        <w:t xml:space="preserve"> by scientific evidence</w:t>
+      </w:r>
+      <w:r>
+        <w:rPr>
+          <w:rFonts w:ascii="Times New Roman" w:hAnsi="Times New Roman" w:cs="Times New Roman"/>
+          <w:sz w:val="24"/>
+          <w:szCs w:val="24"/>
+        </w:rPr>
+        <w:t xml:space="preserve"> and plausible examples.</w:t>
+      </w:r>
+      <w:r>
+        <w:rPr>
+          <w:rFonts w:ascii="Times New Roman" w:hAnsi="Times New Roman" w:cs="Times New Roman"/>
+          <w:sz w:val="24"/>
+          <w:szCs w:val="24"/>
+        </w:rPr>
+        <w:t xml:space="preserve"> He was fair in arguing </w:t>
+      </w:r>
+      <w:r>
+        <w:rPr>
+          <w:rFonts w:ascii="Times New Roman" w:hAnsi="Times New Roman" w:cs="Times New Roman"/>
+          <w:sz w:val="24"/>
+          <w:szCs w:val="24"/>
+        </w:rPr>
+        <w:t>why traditional learning methods were superior</w:t>
+      </w:r>
+      <w:r>
+        <w:rPr>
+          <w:rFonts w:ascii="Times New Roman" w:hAnsi="Times New Roman" w:cs="Times New Roman"/>
+          <w:sz w:val="24"/>
+          <w:szCs w:val="24"/>
+        </w:rPr>
+        <w:t xml:space="preserve">, but did not address </w:t>
+      </w:r>
+      <w:r>
+        <w:rPr>
+          <w:rFonts w:ascii="Times New Roman" w:hAnsi="Times New Roman" w:cs="Times New Roman"/>
+          <w:sz w:val="24"/>
+          <w:szCs w:val="24"/>
+        </w:rPr>
+        <w:t>the possibility of variance between people</w:t>
+      </w:r>
+      <w:r>
+        <w:rPr>
+          <w:rFonts w:ascii="Times New Roman" w:hAnsi="Times New Roman" w:cs="Times New Roman"/>
+          <w:sz w:val="24"/>
+          <w:szCs w:val="24"/>
+        </w:rPr>
+        <w:t>’s learning styles</w:t>
+      </w:r>
+      <w:r>
+        <w:rPr>
+          <w:rFonts w:ascii="Times New Roman" w:hAnsi="Times New Roman" w:cs="Times New Roman"/>
+          <w:sz w:val="24"/>
+          <w:szCs w:val="24"/>
+        </w:rPr>
+        <w:t>, the potential for growth in technology, and the case in which multitasking might be effective</w:t>
+      </w:r>
+      <w:r>
+        <w:rPr>
+          <w:rFonts w:ascii="Times New Roman" w:hAnsi="Times New Roman" w:cs="Times New Roman"/>
+          <w:sz w:val="24"/>
+          <w:szCs w:val="24"/>
+        </w:rPr>
+        <w:t xml:space="preserve"> for learning.</w:t>
+      </w:r>
+      <w:r>
+        <w:rPr>
+          <w:rFonts w:ascii="Times New Roman" w:hAnsi="Times New Roman" w:cs="Times New Roman"/>
+          <w:sz w:val="24"/>
+          <w:szCs w:val="24"/>
+        </w:rPr>
+        <w:t xml:space="preserve"> Overall, Horvath has </w:t>
+      </w:r>
+      <w:r>
+        <w:rPr>
+          <w:rFonts w:ascii="Times New Roman" w:hAnsi="Times New Roman" w:cs="Times New Roman"/>
+          <w:sz w:val="24"/>
+          <w:szCs w:val="24"/>
+        </w:rPr>
+        <w:t>provided readers with knowledge about traditional learning methods that</w:t>
+      </w:r>
+      <w:r>
+        <w:rPr>
+          <w:rFonts w:ascii="Times New Roman" w:hAnsi="Times New Roman" w:cs="Times New Roman"/>
+          <w:sz w:val="24"/>
+          <w:szCs w:val="24"/>
+        </w:rPr>
+        <w:t xml:space="preserve">, in most cases, </w:t>
+      </w:r>
+      <w:r>
+        <w:rPr>
+          <w:rFonts w:ascii="Times New Roman" w:hAnsi="Times New Roman" w:cs="Times New Roman"/>
+          <w:sz w:val="24"/>
+          <w:szCs w:val="24"/>
+        </w:rPr>
+        <w:t>are more</w:t>
+      </w:r>
+      <w:r>
+        <w:rPr>
+          <w:rFonts w:ascii="Times New Roman" w:hAnsi="Times New Roman" w:cs="Times New Roman"/>
+          <w:sz w:val="24"/>
+          <w:szCs w:val="24"/>
+        </w:rPr>
+        <w:t xml:space="preserve"> effective than digital learning methods.</w:t>
+      </w:r>
+    </w:p>
+    <w:p>
+      <w:pPr>
+        <w:spacing w:line="480" w:lineRule="auto"/>
+        <w:rPr>
+          <w:rFonts w:ascii="Times New Roman" w:hAnsi="Times New Roman" w:cs="Times New Roman"/>
+          <w:sz w:val="24"/>
+          <w:szCs w:val="24"/>
+        </w:rPr>
+      </w:pPr>
+    </w:p>
+    <w:p>
+      <w:pPr>
+        <w:spacing w:line="480" w:lineRule="auto"/>
         <w:rPr>
           <w:rFonts w:ascii="Times New Roman" w:hAnsi="Times New Roman" w:cs="Times New Roman"/>
           <w:b/>
           <w:bCs/>
-          <w:color w:val="000000"/>
-          <w:sz w:val="24"/>
-          <w:szCs w:val="24"/>
-        </w:rPr>
-        <w:tab/>
-      </w:r>
-      <w:r>
-        <w:rPr>
-          <w:rFonts w:ascii="Times New Roman" w:hAnsi="Times New Roman" w:cs="Times New Roman"/>
-          <w:color w:val="000000"/>
-          <w:sz w:val="24"/>
-          <w:szCs w:val="24"/>
-        </w:rPr>
-        <w:t xml:space="preserve">The article makes a few assumptions </w:t>
-      </w:r>
-      <w:r>
-        <w:rPr>
-          <w:rFonts w:ascii="Times New Roman" w:hAnsi="Times New Roman" w:cs="Times New Roman"/>
-          <w:color w:val="000000"/>
-          <w:sz w:val="24"/>
-          <w:szCs w:val="24"/>
-        </w:rPr>
-        <w:t>that should be considered.</w:t>
-      </w:r>
-      <w:r>
-        <w:rPr>
-          <w:rFonts w:ascii="Times New Roman" w:hAnsi="Times New Roman" w:cs="Times New Roman"/>
-          <w:color w:val="000000"/>
-          <w:sz w:val="24"/>
-          <w:szCs w:val="24"/>
-        </w:rPr>
-        <w:t xml:space="preserve"> First, it assumes that everyone learns in the same way and that empathy is important for all people. </w:t>
-      </w:r>
-      <w:r>
-        <w:rPr>
-          <w:rFonts w:ascii="Times New Roman" w:hAnsi="Times New Roman" w:cs="Times New Roman"/>
-          <w:color w:val="000000"/>
-          <w:sz w:val="24"/>
-          <w:szCs w:val="24"/>
-        </w:rPr>
-        <w:t xml:space="preserve">Different </w:t>
-      </w:r>
-      <w:r>
-        <w:rPr>
-          <w:rFonts w:ascii="Times New Roman" w:hAnsi="Times New Roman" w:cs="Times New Roman"/>
-          <w:color w:val="000000"/>
-          <w:sz w:val="24"/>
-          <w:szCs w:val="24"/>
-        </w:rPr>
-        <w:t>effective learning styles or strategies are not mentioned.</w:t>
-      </w:r>
-      <w:r>
-        <w:rPr>
-          <w:rFonts w:ascii="Times New Roman" w:hAnsi="Times New Roman" w:cs="Times New Roman"/>
-          <w:color w:val="000000"/>
-          <w:sz w:val="24"/>
-          <w:szCs w:val="24"/>
-        </w:rPr>
-        <w:t xml:space="preserve"> </w:t>
-      </w:r>
-      <w:r>
-        <w:rPr>
-          <w:rFonts w:ascii="Times New Roman" w:hAnsi="Times New Roman" w:cs="Times New Roman"/>
-          <w:color w:val="000000"/>
-          <w:sz w:val="24"/>
-          <w:szCs w:val="24"/>
-        </w:rPr>
-        <w:t>Another assumption is that technology will not evolve to become more effective at providing spatial cues like physical books do.</w:t>
-      </w:r>
-      <w:r>
-        <w:rPr>
-          <w:rFonts w:ascii="Times New Roman" w:hAnsi="Times New Roman" w:cs="Times New Roman"/>
-          <w:color w:val="000000"/>
-          <w:sz w:val="24"/>
-          <w:szCs w:val="24"/>
-        </w:rPr>
-        <w:t xml:space="preserve"> </w:t>
-      </w:r>
-      <w:r>
-        <w:rPr>
-          <w:rFonts w:ascii="Times New Roman" w:hAnsi="Times New Roman" w:cs="Times New Roman"/>
-          <w:color w:val="000000"/>
-          <w:sz w:val="24"/>
-          <w:szCs w:val="24"/>
-        </w:rPr>
-        <w:t xml:space="preserve">It is possible that these spatial cues are already occurring with people who use devices that are </w:t>
-      </w:r>
-      <w:r>
-        <w:rPr>
-          <w:rFonts w:ascii="Times New Roman" w:hAnsi="Times New Roman" w:cs="Times New Roman"/>
-          <w:color w:val="000000"/>
-          <w:sz w:val="24"/>
-          <w:szCs w:val="24"/>
-        </w:rPr>
-        <w:t>like a book.</w:t>
-      </w:r>
-      <w:r>
-        <w:rPr>
-          <w:rFonts w:ascii="Times New Roman" w:hAnsi="Times New Roman" w:cs="Times New Roman"/>
-          <w:color w:val="000000"/>
-          <w:sz w:val="24"/>
-          <w:szCs w:val="24"/>
-        </w:rPr>
-        <w:t xml:space="preserve"> Horvath’s article also assumes that multitasking is always a hindrance to learning. </w:t>
-      </w:r>
-      <w:r>
-        <w:rPr>
-          <w:rFonts w:ascii="Times New Roman" w:hAnsi="Times New Roman" w:cs="Times New Roman"/>
-          <w:color w:val="000000"/>
-          <w:sz w:val="24"/>
-          <w:szCs w:val="24"/>
-        </w:rPr>
-        <w:t>This may be true in many cases, but multitasking could be beneficial when a skill is being learned that requires multiple parts to be dealt with simultaneousl</w:t>
-      </w:r>
-      <w:r>
-        <w:rPr>
-          <w:rFonts w:ascii="Times New Roman" w:hAnsi="Times New Roman" w:cs="Times New Roman"/>
-          <w:color w:val="000000"/>
-          <w:sz w:val="24"/>
-          <w:szCs w:val="24"/>
-        </w:rPr>
-        <w:t>y</w:t>
-      </w:r>
-      <w:r>
-        <w:rPr>
-          <w:rFonts w:ascii="Times New Roman" w:hAnsi="Times New Roman" w:cs="Times New Roman"/>
-          <w:color w:val="000000"/>
-          <w:sz w:val="24"/>
-          <w:szCs w:val="24"/>
-        </w:rPr>
-        <w:t>.</w:t>
-      </w:r>
-      <w:r>
-        <w:rPr>
-          <w:rFonts w:ascii="Times New Roman" w:hAnsi="Times New Roman" w:cs="Times New Roman"/>
-          <w:color w:val="000000"/>
-          <w:sz w:val="24"/>
-          <w:szCs w:val="24"/>
-        </w:rPr>
-        <w:t xml:space="preserve"> For example, </w:t>
-      </w:r>
-      <w:r>
-        <w:rPr>
-          <w:rFonts w:ascii="Times New Roman" w:hAnsi="Times New Roman" w:cs="Times New Roman"/>
-          <w:color w:val="000000"/>
-          <w:sz w:val="24"/>
-          <w:szCs w:val="24"/>
-        </w:rPr>
-        <w:t>learning to play</w:t>
-      </w:r>
-      <w:r>
-        <w:rPr>
-          <w:rFonts w:ascii="Times New Roman" w:hAnsi="Times New Roman" w:cs="Times New Roman"/>
-          <w:color w:val="000000"/>
-          <w:sz w:val="24"/>
-          <w:szCs w:val="24"/>
-        </w:rPr>
-        <w:t xml:space="preserve"> piano by reading or listening to music. The</w:t>
-      </w:r>
-      <w:r>
-        <w:rPr>
-          <w:rFonts w:ascii="Times New Roman" w:hAnsi="Times New Roman" w:cs="Times New Roman"/>
-          <w:color w:val="000000"/>
-          <w:sz w:val="24"/>
-          <w:szCs w:val="24"/>
-        </w:rPr>
-        <w:t xml:space="preserve"> music’s notes would have to be interpreted into a letter like F# and the hand would have to be moved to F# on the keys.</w:t>
+          <w:sz w:val="24"/>
+          <w:szCs w:val="24"/>
+        </w:rPr>
+      </w:pPr>
+      <w:r>
+        <w:rPr>
+          <w:rFonts w:ascii="Times New Roman" w:hAnsi="Times New Roman" w:cs="Times New Roman"/>
+          <w:b/>
+          <w:bCs/>
+          <w:sz w:val="24"/>
+          <w:szCs w:val="24"/>
+        </w:rPr>
+        <w:t>References</w:t>
       </w:r>
     </w:p>
     <w:p>
@@ -928,186 +2021,17 @@
         <w:spacing w:line="480" w:lineRule="auto"/>
         <w:rPr>
           <w:rFonts w:ascii="Times New Roman" w:hAnsi="Times New Roman" w:cs="Times New Roman"/>
-          <w:color w:val="000000"/>
-          <w:sz w:val="24"/>
-          <w:szCs w:val="24"/>
-        </w:rPr>
-      </w:pPr>
-      <w:ins w:id="1" w:author="Lucas Vandermaarel" w:date="2024-10-05T18:36:00Z" w16du:dateUtc="2024-10-05T22:36:00Z">
-        <w:r>
-          <w:rPr>
-            <w:rFonts w:ascii="Times New Roman" w:hAnsi="Times New Roman" w:cs="Times New Roman"/>
-            <w:color w:val="000000"/>
-            <w:sz w:val="24"/>
-            <w:szCs w:val="24"/>
-          </w:rPr>
-          <w:t>Horvath’s assumptions continue when different learning styles are introduced. Some people are better at learning tasks by listening to content or by vie</w:t>
-        </w:r>
-      </w:ins>
-      <w:ins w:id="2" w:author="Lucas Vandermaarel" w:date="2024-10-05T18:37:00Z" w16du:dateUtc="2024-10-05T22:37:00Z">
-        <w:r>
-          <w:rPr>
-            <w:rFonts w:ascii="Times New Roman" w:hAnsi="Times New Roman" w:cs="Times New Roman"/>
-            <w:color w:val="000000"/>
-            <w:sz w:val="24"/>
-            <w:szCs w:val="24"/>
-          </w:rPr>
-          <w:t xml:space="preserve">wing </w:t>
-        </w:r>
-      </w:ins>
-      <w:ins w:id="3" w:author="Lucas Vandermaarel" w:date="2024-10-05T18:36:00Z" w16du:dateUtc="2024-10-05T22:36:00Z">
-        <w:r>
-          <w:rPr>
-            <w:rFonts w:ascii="Times New Roman" w:hAnsi="Times New Roman" w:cs="Times New Roman"/>
-            <w:color w:val="000000"/>
-            <w:sz w:val="24"/>
-            <w:szCs w:val="24"/>
-          </w:rPr>
-          <w:t xml:space="preserve">visual components such as </w:t>
-        </w:r>
-      </w:ins>
-      <w:ins w:id="4" w:author="Lucas Vandermaarel" w:date="2024-10-05T18:37:00Z" w16du:dateUtc="2024-10-05T22:37:00Z">
-        <w:r>
-          <w:rPr>
-            <w:rFonts w:ascii="Times New Roman" w:hAnsi="Times New Roman" w:cs="Times New Roman"/>
-            <w:color w:val="000000"/>
-            <w:sz w:val="24"/>
-            <w:szCs w:val="24"/>
-          </w:rPr>
-          <w:t xml:space="preserve">diagrams and videos. A physical learning tool does not produce  any sound without a digital component so students’ learning would be hindered in the cases that the student </w:t>
-        </w:r>
-      </w:ins>
-      <w:ins w:id="5" w:author="Lucas Vandermaarel" w:date="2024-10-05T18:38:00Z" w16du:dateUtc="2024-10-05T22:38:00Z">
-        <w:r>
-          <w:rPr>
-            <w:rFonts w:ascii="Times New Roman" w:hAnsi="Times New Roman" w:cs="Times New Roman"/>
-            <w:color w:val="000000"/>
-            <w:sz w:val="24"/>
-            <w:szCs w:val="24"/>
-          </w:rPr>
-          <w:t xml:space="preserve">has </w:t>
-        </w:r>
-      </w:ins>
-      <w:ins w:id="6" w:author="Lucas Vandermaarel" w:date="2024-10-05T18:37:00Z" w16du:dateUtc="2024-10-05T22:37:00Z">
-        <w:r>
-          <w:rPr>
-            <w:rFonts w:ascii="Times New Roman" w:hAnsi="Times New Roman" w:cs="Times New Roman"/>
-            <w:color w:val="000000"/>
-            <w:sz w:val="24"/>
-            <w:szCs w:val="24"/>
-          </w:rPr>
-          <w:t xml:space="preserve">an auditory or </w:t>
-        </w:r>
-      </w:ins>
-      <w:ins w:id="7" w:author="Lucas Vandermaarel" w:date="2024-10-05T18:38:00Z" w16du:dateUtc="2024-10-05T22:38:00Z">
-        <w:r>
-          <w:rPr>
-            <w:rFonts w:ascii="Times New Roman" w:hAnsi="Times New Roman" w:cs="Times New Roman"/>
-            <w:color w:val="000000"/>
-            <w:sz w:val="24"/>
-            <w:szCs w:val="24"/>
-          </w:rPr>
-          <w:t>kinesthetic learning style.</w:t>
-        </w:r>
-      </w:ins>
-    </w:p>
-    <w:p>
-      <w:pPr>
-        <w:spacing w:line="480" w:lineRule="auto"/>
-        <w:rPr>
-          <w:rFonts w:ascii="Times New Roman" w:hAnsi="Times New Roman" w:cs="Times New Roman"/>
-          <w:sz w:val="24"/>
-          <w:szCs w:val="24"/>
-        </w:rPr>
-      </w:pPr>
-    </w:p>
-    <w:p>
-      <w:pPr>
-        <w:spacing w:line="480" w:lineRule="auto"/>
-        <w:rPr>
-          <w:rFonts w:ascii="Times New Roman" w:hAnsi="Times New Roman" w:cs="Times New Roman"/>
-          <w:b/>
-          <w:bCs/>
-          <w:sz w:val="24"/>
-          <w:szCs w:val="24"/>
-        </w:rPr>
-      </w:pPr>
-      <w:r>
-        <w:rPr>
-          <w:rFonts w:ascii="Times New Roman" w:hAnsi="Times New Roman" w:cs="Times New Roman"/>
-          <w:b/>
-          <w:bCs/>
-          <w:sz w:val="24"/>
-          <w:szCs w:val="24"/>
-        </w:rPr>
-        <w:t>Conclusion</w:t>
-      </w:r>
-    </w:p>
-    <w:p>
-      <w:pPr>
-        <w:spacing w:line="480" w:lineRule="auto"/>
-        <w:ind w:firstLine="720"/>
-        <w:rPr>
-          <w:rFonts w:ascii="Times New Roman" w:hAnsi="Times New Roman" w:cs="Times New Roman"/>
-          <w:sz w:val="24"/>
-          <w:szCs w:val="24"/>
-        </w:rPr>
-      </w:pPr>
-      <w:r>
-        <w:rPr>
-          <w:rFonts w:ascii="Times New Roman" w:hAnsi="Times New Roman" w:cs="Times New Roman"/>
-          <w:sz w:val="24"/>
-          <w:szCs w:val="24"/>
-        </w:rPr>
-        <w:t xml:space="preserve">The arguments Horvath presented </w:t>
-      </w:r>
-      <w:r>
-        <w:rPr>
-          <w:rFonts w:ascii="Times New Roman" w:hAnsi="Times New Roman" w:cs="Times New Roman"/>
-          <w:sz w:val="24"/>
-          <w:szCs w:val="24"/>
-        </w:rPr>
-        <w:t xml:space="preserve">in “5 Ways to Help Your Brain Learn Better” </w:t>
-      </w:r>
-      <w:r>
-        <w:rPr>
-          <w:rFonts w:ascii="Times New Roman" w:hAnsi="Times New Roman" w:cs="Times New Roman"/>
-          <w:sz w:val="24"/>
-          <w:szCs w:val="24"/>
-        </w:rPr>
-        <w:t xml:space="preserve">were </w:t>
-      </w:r>
-      <w:r>
-        <w:rPr>
-          <w:rFonts w:ascii="Times New Roman" w:hAnsi="Times New Roman" w:cs="Times New Roman"/>
-          <w:sz w:val="24"/>
-          <w:szCs w:val="24"/>
-        </w:rPr>
-        <w:t>solid</w:t>
-      </w:r>
-      <w:r>
-        <w:rPr>
-          <w:rFonts w:ascii="Times New Roman" w:hAnsi="Times New Roman" w:cs="Times New Roman"/>
-          <w:sz w:val="24"/>
-          <w:szCs w:val="24"/>
-        </w:rPr>
-        <w:t xml:space="preserve"> display</w:t>
-      </w:r>
-      <w:r>
-        <w:rPr>
-          <w:rFonts w:ascii="Times New Roman" w:hAnsi="Times New Roman" w:cs="Times New Roman"/>
-          <w:sz w:val="24"/>
-          <w:szCs w:val="24"/>
-        </w:rPr>
-        <w:t xml:space="preserve"> for arguing that traditional learning methods are </w:t>
-      </w:r>
-      <w:r>
-        <w:rPr>
-          <w:rFonts w:ascii="Times New Roman" w:hAnsi="Times New Roman" w:cs="Times New Roman"/>
-          <w:sz w:val="24"/>
-          <w:szCs w:val="24"/>
-        </w:rPr>
-        <w:t>more effective than digital teaching methods.</w:t>
+          <w:sz w:val="24"/>
+          <w:szCs w:val="24"/>
+        </w:rPr>
+      </w:pPr>
+      <w:r>
+        <w:rPr>
+          <w:rFonts w:ascii="Times New Roman" w:hAnsi="Times New Roman" w:cs="Times New Roman"/>
+          <w:sz w:val="24"/>
+          <w:szCs w:val="24"/>
+        </w:rPr>
+        <w:t>Jared Cooney Horvath Ph.D., M.Ed. [Psychology Today]. (2024, July 2). 5 Ways to Help Your Brain Learn Better.</w:t>
       </w:r>
       <w:r>
         <w:rPr>
@@ -1123,146 +2047,7 @@
           <w:sz w:val="24"/>
           <w:szCs w:val="24"/>
         </w:rPr>
-        <w:t>He supports his points with effective learning strategies backed by scientific evidence</w:t>
-      </w:r>
-      <w:r>
-        <w:rPr>
-          <w:rFonts w:ascii="Times New Roman" w:hAnsi="Times New Roman" w:cs="Times New Roman"/>
-          <w:sz w:val="24"/>
-          <w:szCs w:val="24"/>
-        </w:rPr>
-        <w:t xml:space="preserve"> and plausible examples.</w:t>
-      </w:r>
-      <w:r>
-        <w:rPr>
-          <w:rFonts w:ascii="Times New Roman" w:hAnsi="Times New Roman" w:cs="Times New Roman"/>
-          <w:sz w:val="24"/>
-          <w:szCs w:val="24"/>
-        </w:rPr>
-        <w:t xml:space="preserve"> He was fair in arguing </w:t>
-      </w:r>
-      <w:r>
-        <w:rPr>
-          <w:rFonts w:ascii="Times New Roman" w:hAnsi="Times New Roman" w:cs="Times New Roman"/>
-          <w:sz w:val="24"/>
-          <w:szCs w:val="24"/>
-        </w:rPr>
-        <w:t>why traditional learning methods were superior</w:t>
-      </w:r>
-      <w:r>
-        <w:rPr>
-          <w:rFonts w:ascii="Times New Roman" w:hAnsi="Times New Roman" w:cs="Times New Roman"/>
-          <w:sz w:val="24"/>
-          <w:szCs w:val="24"/>
-        </w:rPr>
-        <w:t xml:space="preserve">, but did not address </w:t>
-      </w:r>
-      <w:r>
-        <w:rPr>
-          <w:rFonts w:ascii="Times New Roman" w:hAnsi="Times New Roman" w:cs="Times New Roman"/>
-          <w:sz w:val="24"/>
-          <w:szCs w:val="24"/>
-        </w:rPr>
-        <w:t xml:space="preserve">the possibility of variance between people, the potential for growth </w:t>
-      </w:r>
-      <w:r>
-        <w:rPr>
-          <w:rFonts w:ascii="Times New Roman" w:hAnsi="Times New Roman" w:cs="Times New Roman"/>
-          <w:sz w:val="24"/>
-          <w:szCs w:val="24"/>
-        </w:rPr>
-        <w:lastRenderedPageBreak/>
-        <w:t>in technology, and the case in which multitasking might be effective</w:t>
-      </w:r>
-      <w:r>
-        <w:rPr>
-          <w:rFonts w:ascii="Times New Roman" w:hAnsi="Times New Roman" w:cs="Times New Roman"/>
-          <w:sz w:val="24"/>
-          <w:szCs w:val="24"/>
-        </w:rPr>
-        <w:t xml:space="preserve"> for learning.</w:t>
-      </w:r>
-      <w:r>
-        <w:rPr>
-          <w:rFonts w:ascii="Times New Roman" w:hAnsi="Times New Roman" w:cs="Times New Roman"/>
-          <w:sz w:val="24"/>
-          <w:szCs w:val="24"/>
-        </w:rPr>
-        <w:t xml:space="preserve"> Overall, Horvath has </w:t>
-      </w:r>
-      <w:r>
-        <w:rPr>
-          <w:rFonts w:ascii="Times New Roman" w:hAnsi="Times New Roman" w:cs="Times New Roman"/>
-          <w:sz w:val="24"/>
-          <w:szCs w:val="24"/>
-        </w:rPr>
-        <w:t>provided readers with knowledge about traditional learning methods that</w:t>
-      </w:r>
-      <w:r>
-        <w:rPr>
-          <w:rFonts w:ascii="Times New Roman" w:hAnsi="Times New Roman" w:cs="Times New Roman"/>
-          <w:sz w:val="24"/>
-          <w:szCs w:val="24"/>
-        </w:rPr>
-        <w:t xml:space="preserve">, in most cases, </w:t>
-      </w:r>
-      <w:r>
-        <w:rPr>
-          <w:rFonts w:ascii="Times New Roman" w:hAnsi="Times New Roman" w:cs="Times New Roman"/>
-          <w:sz w:val="24"/>
-          <w:szCs w:val="24"/>
-        </w:rPr>
-        <w:t>will be more effective than digital learning methods.</w:t>
-      </w:r>
-    </w:p>
-    <w:p>
-      <w:pPr>
-        <w:spacing w:line="480" w:lineRule="auto"/>
-        <w:rPr>
-          <w:rFonts w:ascii="Times New Roman" w:hAnsi="Times New Roman" w:cs="Times New Roman"/>
-          <w:sz w:val="24"/>
-          <w:szCs w:val="24"/>
-        </w:rPr>
-      </w:pPr>
-    </w:p>
-    <w:p>
-      <w:pPr>
-        <w:spacing w:line="480" w:lineRule="auto"/>
-        <w:rPr>
-          <w:rFonts w:ascii="Times New Roman" w:hAnsi="Times New Roman" w:cs="Times New Roman"/>
-          <w:b/>
-          <w:bCs/>
-          <w:sz w:val="24"/>
-          <w:szCs w:val="24"/>
-        </w:rPr>
-      </w:pPr>
-      <w:r>
-        <w:rPr>
-          <w:rFonts w:ascii="Times New Roman" w:hAnsi="Times New Roman" w:cs="Times New Roman"/>
-          <w:b/>
-          <w:bCs/>
-          <w:sz w:val="24"/>
-          <w:szCs w:val="24"/>
-        </w:rPr>
-        <w:t>References</w:t>
-      </w:r>
-    </w:p>
-    <w:p>
-      <w:pPr>
-        <w:spacing w:line="480" w:lineRule="auto"/>
-        <w:rPr>
-          <w:rFonts w:ascii="Times New Roman" w:hAnsi="Times New Roman" w:cs="Times New Roman"/>
-          <w:sz w:val="24"/>
-          <w:szCs w:val="24"/>
-        </w:rPr>
-      </w:pPr>
-      <w:r>
-        <w:rPr>
-          <w:rFonts w:ascii="Times New Roman" w:hAnsi="Times New Roman" w:cs="Times New Roman"/>
-          <w:sz w:val="24"/>
-          <w:szCs w:val="24"/>
-        </w:rPr>
-        <w:t>Jared Cooney Horvath Ph.D., M.Ed. [Psychology Today]. (2024, July 2). 5 Ways to Help Your Brain Learn Better.</w:t>
+        <w:t>https://www.psychologytoday.com/ca/articles/202407/5-ways-to-help-your-brain-learn-better</w:t>
       </w:r>
     </w:p>
     <w:sectPr>
@@ -1390,14 +2175,6 @@
     </w:pPr>
   </w:p>
 </w:hdr>
-</file>
-
-<file path=word/people.xml><?xml version="1.0" encoding="utf-8"?>
-<w15:people xmlns:wpc="http://schemas.microsoft.com/office/word/2010/wordprocessingCanvas" xmlns:cx="http://schemas.microsoft.com/office/drawing/2014/chartex" xmlns:cx1="http://schemas.microsoft.com/office/drawing/2015/9/8/chartex" xmlns:cx2="http://schemas.microsoft.com/office/drawing/2015/10/21/chartex" xmlns:cx3="http://schemas.microsoft.com/office/drawing/2016/5/9/chartex" xmlns:cx4="http://schemas.microsoft.com/office/drawing/2016/5/10/chartex" xmlns:cx5="http://schemas.microsoft.com/office/drawing/2016/5/11/chartex" xmlns:cx6="http://schemas.microsoft.com/office/drawing/2016/5/12/chartex" xmlns:cx7="http://schemas.microsoft.com/office/drawing/2016/5/13/chartex" xmlns:cx8="http://schemas.microsoft.com/office/drawing/2016/5/14/chartex" xmlns:mc="http://schemas.openxmlformats.org/markup-compatibility/2006" xmlns:aink="http://schemas.microsoft.com/office/drawing/2016/ink" xmlns:am3d="http://schemas.microsoft.com/office/drawing/2017/model3d" xmlns:o="urn:schemas-microsoft-com:office:office" xmlns:oel="http://schemas.microsoft.com/office/2019/extlst" xmlns:r="http://schemas.openxmlformats.org/officeDocument/2006/relationships" xmlns:m="http://schemas.openxmlformats.org/officeDocument/2006/math" xmlns:v="urn:schemas-microsoft-com:vml" xmlns:wp14="http://schemas.microsoft.com/office/word/2010/wordprocessingDrawing" xmlns:wp="http://schemas.openxmlformats.org/drawingml/2006/wordprocessingDrawing" xmlns:w10="urn:schemas-microsoft-com:office:word" xmlns:w="http://schemas.openxmlformats.org/wordprocessingml/2006/main" xmlns:w14="http://schemas.microsoft.com/office/word/2010/wordml" xmlns:w15="http://schemas.microsoft.com/office/word/2012/wordml" xmlns:w16cex="http://schemas.microsoft.com/office/word/2018/wordml/cex" xmlns:w16cid="http://schemas.microsoft.com/office/word/2016/wordml/cid" xmlns:w16="http://schemas.microsoft.com/office/word/2018/wordml" xmlns:w16du="http://schemas.microsoft.com/office/word/2023/wordml/word16du" xmlns:w16sdtdh="http://schemas.microsoft.com/office/word/2020/wordml/sdtdatahash" xmlns:w16se="http://schemas.microsoft.com/office/word/2015/wordml/symex" xmlns:wpg="http://schemas.microsoft.com/office/word/2010/wordprocessingGroup" xmlns:wpi="http://schemas.microsoft.com/office/word/2010/wordprocessingInk" xmlns:wne="http://schemas.microsoft.com/office/word/2006/wordml" xmlns:wps="http://schemas.microsoft.com/office/word/2010/wordprocessingShape" mc:Ignorable="w14 w15 w16se w16cid w16 w16cex w16sdtdh w16du wp14">
-  <w15:person w15:author="Lucas Vandermaarel">
-    <w15:presenceInfo w15:providerId="AD" w15:userId="S::Lucas.Vandermaarel@ed.amdsb.ca::b542cd7a-9ed3-4de6-a6a1-2459fb90d86a"/>
-  </w15:person>
-</w15:people>
 </file>
 
 <file path=word/styles.xml><?xml version="1.0" encoding="utf-8"?>
@@ -2042,7 +2819,6 @@
   <w:style w:type="character" w:default="1" w:styleId="DefaultParagraphFont">
     <w:name w:val="Default Paragraph Font"/>
     <w:uiPriority w:val="1"/>
-    <w:semiHidden/>
     <w:unhideWhenUsed/>
   </w:style>
   <w:style w:type="table" w:default="1" w:styleId="TableNormal">

</xml_diff>